<commit_message>
Completed Add, Update, Delete use-cases for 'Programs' table
</commit_message>
<xml_diff>
--- a/Bughound-use-case.docx
+++ b/Bughound-use-case.docx
@@ -419,7 +419,30 @@
                 <w:color w:val="auto"/>
               </w:rPr>
             </w:pPr>
-            <w:proofErr w:type="spellStart"/>
+            <w:r>
+              <w:rPr>
+                <w:rFonts w:ascii="Times New Roman" w:eastAsiaTheme="minorHAnsi" w:hAnsi="Times New Roman" w:cs="Times New Roman"/>
+                <w:color w:val="auto"/>
+              </w:rPr>
+              <w:t>Bughound Program up and running</w:t>
+            </w:r>
+            <w:r>
+              <w:rPr>
+                <w:rFonts w:ascii="Times New Roman" w:eastAsiaTheme="minorHAnsi" w:hAnsi="Times New Roman" w:cs="Times New Roman"/>
+                <w:color w:val="auto"/>
+              </w:rPr>
+              <w:t>:</w:t>
+            </w:r>
+          </w:p>
+          <w:p>
+            <w:pPr>
+              <w:spacing w:after="0" w:line="240" w:lineRule="auto"/>
+              <w:ind w:left="0" w:firstLine="0"/>
+              <w:rPr>
+                <w:rFonts w:ascii="Times New Roman" w:eastAsiaTheme="minorHAnsi" w:hAnsi="Times New Roman" w:cs="Times New Roman"/>
+                <w:color w:val="auto"/>
+              </w:rPr>
+            </w:pPr>
             <w:r>
               <w:rPr>
                 <w:rFonts w:ascii="Times New Roman" w:eastAsiaTheme="minorHAnsi" w:hAnsi="Times New Roman" w:cs="Times New Roman"/>
@@ -427,40 +450,6 @@
               </w:rPr>
               <w:t>Bughound</w:t>
             </w:r>
-            <w:proofErr w:type="spellEnd"/>
-            <w:r>
-              <w:rPr>
-                <w:rFonts w:ascii="Times New Roman" w:eastAsiaTheme="minorHAnsi" w:hAnsi="Times New Roman" w:cs="Times New Roman"/>
-                <w:color w:val="auto"/>
-              </w:rPr>
-              <w:t xml:space="preserve"> Program up and running</w:t>
-            </w:r>
-            <w:r>
-              <w:rPr>
-                <w:rFonts w:ascii="Times New Roman" w:eastAsiaTheme="minorHAnsi" w:hAnsi="Times New Roman" w:cs="Times New Roman"/>
-                <w:color w:val="auto"/>
-              </w:rPr>
-              <w:t>:</w:t>
-            </w:r>
-          </w:p>
-          <w:p>
-            <w:pPr>
-              <w:spacing w:after="0" w:line="240" w:lineRule="auto"/>
-              <w:ind w:left="0" w:firstLine="0"/>
-              <w:rPr>
-                <w:rFonts w:ascii="Times New Roman" w:eastAsiaTheme="minorHAnsi" w:hAnsi="Times New Roman" w:cs="Times New Roman"/>
-                <w:color w:val="auto"/>
-              </w:rPr>
-            </w:pPr>
-            <w:proofErr w:type="spellStart"/>
-            <w:r>
-              <w:rPr>
-                <w:rFonts w:ascii="Times New Roman" w:eastAsiaTheme="minorHAnsi" w:hAnsi="Times New Roman" w:cs="Times New Roman"/>
-                <w:color w:val="auto"/>
-              </w:rPr>
-              <w:t>Bughound</w:t>
-            </w:r>
-            <w:proofErr w:type="spellEnd"/>
             <w:r>
               <w:rPr>
                 <w:rFonts w:ascii="Times New Roman" w:eastAsiaTheme="minorHAnsi" w:hAnsi="Times New Roman" w:cs="Times New Roman"/>
@@ -531,19 +520,11 @@
                 <w:rFonts w:ascii="Times New Roman" w:hAnsi="Times New Roman" w:cs="Times New Roman"/>
               </w:rPr>
             </w:pPr>
-            <w:proofErr w:type="spellStart"/>
-            <w:r>
-              <w:rPr>
-                <w:rFonts w:ascii="Times New Roman" w:hAnsi="Times New Roman" w:cs="Times New Roman"/>
-              </w:rPr>
-              <w:t>Bughound</w:t>
-            </w:r>
-            <w:proofErr w:type="spellEnd"/>
-            <w:r>
-              <w:rPr>
-                <w:rFonts w:ascii="Times New Roman" w:hAnsi="Times New Roman" w:cs="Times New Roman"/>
-              </w:rPr>
-              <w:t xml:space="preserve"> </w:t>
+            <w:r>
+              <w:rPr>
+                <w:rFonts w:ascii="Times New Roman" w:hAnsi="Times New Roman" w:cs="Times New Roman"/>
+              </w:rPr>
+              <w:t xml:space="preserve">Bughound </w:t>
             </w:r>
             <w:r>
               <w:rPr>
@@ -599,16 +580,6 @@
               <w:t xml:space="preserve"> functions are fully functional</w:t>
             </w:r>
           </w:p>
-          <w:p>
-            <w:pPr>
-              <w:spacing w:after="0" w:line="240" w:lineRule="auto"/>
-              <w:ind w:left="0" w:firstLine="0"/>
-              <w:rPr>
-                <w:rFonts w:ascii="Times New Roman" w:eastAsiaTheme="minorHAnsi" w:hAnsi="Times New Roman" w:cs="Times New Roman"/>
-                <w:color w:val="auto"/>
-              </w:rPr>
-            </w:pPr>
-          </w:p>
         </w:tc>
       </w:tr>
       <w:tr>
@@ -652,7 +623,14 @@
                 <w:rFonts w:ascii="Times New Roman" w:eastAsiaTheme="minorHAnsi" w:hAnsi="Times New Roman" w:cs="Times New Roman"/>
                 <w:color w:val="auto"/>
               </w:rPr>
-              <w:t>User is able to add a program</w:t>
+              <w:t>User</w:t>
+            </w:r>
+            <w:r>
+              <w:rPr>
+                <w:rFonts w:ascii="Times New Roman" w:eastAsiaTheme="minorHAnsi" w:hAnsi="Times New Roman" w:cs="Times New Roman"/>
+                <w:color w:val="auto"/>
+              </w:rPr>
+              <w:t xml:space="preserve"> is able to add a program</w:t>
             </w:r>
           </w:p>
         </w:tc>
@@ -788,17 +766,8 @@
                 <w:rFonts w:ascii="Times New Roman" w:eastAsiaTheme="minorHAnsi" w:hAnsi="Times New Roman" w:cs="Times New Roman"/>
                 <w:color w:val="auto"/>
               </w:rPr>
-              <w:t xml:space="preserve">ed to </w:t>
-            </w:r>
-            <w:proofErr w:type="spellStart"/>
-            <w:r>
-              <w:rPr>
-                <w:rFonts w:ascii="Times New Roman" w:eastAsiaTheme="minorHAnsi" w:hAnsi="Times New Roman" w:cs="Times New Roman"/>
-                <w:color w:val="auto"/>
-              </w:rPr>
-              <w:t>Bughound</w:t>
-            </w:r>
-            <w:proofErr w:type="spellEnd"/>
+              <w:t>ed to Bughound</w:t>
+            </w:r>
             <w:r>
               <w:rPr>
                 <w:rFonts w:ascii="Times New Roman" w:eastAsiaTheme="minorHAnsi" w:hAnsi="Times New Roman" w:cs="Times New Roman"/>
@@ -888,23 +857,7 @@
                 <w:rFonts w:ascii="Times New Roman" w:eastAsiaTheme="minorHAnsi" w:hAnsi="Times New Roman" w:cs="Times New Roman"/>
                 <w:color w:val="auto"/>
               </w:rPr>
-              <w:t xml:space="preserve"> </w:t>
-            </w:r>
-            <w:proofErr w:type="spellStart"/>
-            <w:r>
-              <w:rPr>
-                <w:rFonts w:ascii="Times New Roman" w:eastAsiaTheme="minorHAnsi" w:hAnsi="Times New Roman" w:cs="Times New Roman"/>
-                <w:color w:val="auto"/>
-              </w:rPr>
-              <w:t>Bughound</w:t>
-            </w:r>
-            <w:proofErr w:type="spellEnd"/>
-            <w:r>
-              <w:rPr>
-                <w:rFonts w:ascii="Times New Roman" w:eastAsiaTheme="minorHAnsi" w:hAnsi="Times New Roman" w:cs="Times New Roman"/>
-                <w:color w:val="auto"/>
-              </w:rPr>
-              <w:t xml:space="preserve"> web app</w:t>
+              <w:t xml:space="preserve"> Bughound web app</w:t>
             </w:r>
           </w:p>
           <w:p>
@@ -1025,19 +978,7 @@
               <w:rPr>
                 <w:rFonts w:ascii="Times New Roman" w:hAnsi="Times New Roman" w:cs="Times New Roman"/>
               </w:rPr>
-              <w:t>Step 4</w:t>
-            </w:r>
-            <w:r>
-              <w:rPr>
-                <w:rFonts w:ascii="Times New Roman" w:hAnsi="Times New Roman" w:cs="Times New Roman"/>
-              </w:rPr>
-              <w:t xml:space="preserve"> </w:t>
-            </w:r>
-            <w:r>
-              <w:rPr>
-                <w:rFonts w:ascii="Times New Roman" w:hAnsi="Times New Roman" w:cs="Times New Roman"/>
-              </w:rPr>
-              <w:t xml:space="preserve"> </w:t>
+              <w:t>Prompt for cancel confirmation; ‘YES’ to continue, ‘Do Not Discard” to cancel</w:t>
             </w:r>
           </w:p>
         </w:tc>
@@ -1202,28 +1143,7 @@
                 <w:rFonts w:ascii="Times New Roman" w:eastAsiaTheme="minorHAnsi" w:hAnsi="Times New Roman" w:cs="Times New Roman"/>
                 <w:color w:val="auto"/>
               </w:rPr>
-              <w:t>Updating</w:t>
-            </w:r>
-            <w:r>
-              <w:rPr>
-                <w:rFonts w:ascii="Times New Roman" w:eastAsiaTheme="minorHAnsi" w:hAnsi="Times New Roman" w:cs="Times New Roman"/>
-                <w:color w:val="auto"/>
-              </w:rPr>
-              <w:t xml:space="preserve"> a</w:t>
-            </w:r>
-            <w:r>
-              <w:rPr>
-                <w:rFonts w:ascii="Times New Roman" w:eastAsiaTheme="minorHAnsi" w:hAnsi="Times New Roman" w:cs="Times New Roman"/>
-                <w:color w:val="auto"/>
-              </w:rPr>
-              <w:t>n existing</w:t>
-            </w:r>
-            <w:r>
-              <w:rPr>
-                <w:rFonts w:ascii="Times New Roman" w:eastAsiaTheme="minorHAnsi" w:hAnsi="Times New Roman" w:cs="Times New Roman"/>
-                <w:color w:val="auto"/>
-              </w:rPr>
-              <w:t xml:space="preserve"> Program</w:t>
+              <w:t>Updating an existing Program</w:t>
             </w:r>
           </w:p>
         </w:tc>
@@ -1269,21 +1189,7 @@
                 <w:rFonts w:ascii="Times New Roman" w:eastAsiaTheme="minorHAnsi" w:hAnsi="Times New Roman" w:cs="Times New Roman"/>
                 <w:color w:val="auto"/>
               </w:rPr>
-              <w:t xml:space="preserve">Management – </w:t>
-            </w:r>
-            <w:r>
-              <w:rPr>
-                <w:rFonts w:ascii="Times New Roman" w:eastAsiaTheme="minorHAnsi" w:hAnsi="Times New Roman" w:cs="Times New Roman"/>
-                <w:color w:val="auto"/>
-              </w:rPr>
-              <w:t>Updating an existing</w:t>
-            </w:r>
-            <w:r>
-              <w:rPr>
-                <w:rFonts w:ascii="Times New Roman" w:eastAsiaTheme="minorHAnsi" w:hAnsi="Times New Roman" w:cs="Times New Roman"/>
-                <w:color w:val="auto"/>
-              </w:rPr>
-              <w:t xml:space="preserve"> Program to DB</w:t>
+              <w:t>Management – Updating an existing Program to DB</w:t>
             </w:r>
           </w:p>
         </w:tc>
@@ -1472,46 +1378,6 @@
               </w:rPr>
               <w:t xml:space="preserve"> program to DB</w:t>
             </w:r>
-            <w:bookmarkStart w:id="0" w:name="_GoBack"/>
-            <w:bookmarkEnd w:id="0"/>
-          </w:p>
-          <w:p>
-            <w:pPr>
-              <w:spacing w:after="0" w:line="240" w:lineRule="auto"/>
-              <w:ind w:left="0" w:firstLine="0"/>
-              <w:rPr>
-                <w:rFonts w:ascii="Times New Roman" w:eastAsiaTheme="minorHAnsi" w:hAnsi="Times New Roman" w:cs="Times New Roman"/>
-                <w:color w:val="auto"/>
-              </w:rPr>
-            </w:pPr>
-            <w:r>
-              <w:rPr>
-                <w:rFonts w:ascii="Times New Roman" w:eastAsiaTheme="minorHAnsi" w:hAnsi="Times New Roman" w:cs="Times New Roman"/>
-                <w:color w:val="auto"/>
-              </w:rPr>
-              <w:t>Employee</w:t>
-            </w:r>
-            <w:r>
-              <w:rPr>
-                <w:rFonts w:ascii="Times New Roman" w:eastAsiaTheme="minorHAnsi" w:hAnsi="Times New Roman" w:cs="Times New Roman"/>
-                <w:color w:val="auto"/>
-              </w:rPr>
-              <w:t xml:space="preserve"> – </w:t>
-            </w:r>
-            <w:r>
-              <w:rPr>
-                <w:rFonts w:ascii="Times New Roman" w:eastAsiaTheme="minorHAnsi" w:hAnsi="Times New Roman" w:cs="Times New Roman"/>
-                <w:color w:val="auto"/>
-              </w:rPr>
-              <w:t>Be able to select a program from the bug report</w:t>
-            </w:r>
-            <w:r>
-              <w:rPr>
-                <w:rFonts w:ascii="Times New Roman" w:eastAsiaTheme="minorHAnsi" w:hAnsi="Times New Roman" w:cs="Times New Roman"/>
-                <w:color w:val="auto"/>
-              </w:rPr>
-              <w:t>.</w:t>
-            </w:r>
           </w:p>
         </w:tc>
       </w:tr>
@@ -1551,6 +1417,152 @@
                 <w:color w:val="auto"/>
               </w:rPr>
             </w:pPr>
+            <w:r>
+              <w:rPr>
+                <w:rFonts w:ascii="Times New Roman" w:eastAsiaTheme="minorHAnsi" w:hAnsi="Times New Roman" w:cs="Times New Roman"/>
+                <w:color w:val="auto"/>
+              </w:rPr>
+              <w:t>Bughound Program up and running</w:t>
+            </w:r>
+            <w:r>
+              <w:rPr>
+                <w:rFonts w:ascii="Times New Roman" w:eastAsiaTheme="minorHAnsi" w:hAnsi="Times New Roman" w:cs="Times New Roman"/>
+                <w:color w:val="auto"/>
+              </w:rPr>
+              <w:t>:</w:t>
+            </w:r>
+          </w:p>
+          <w:p>
+            <w:pPr>
+              <w:spacing w:after="0" w:line="240" w:lineRule="auto"/>
+              <w:ind w:left="0" w:firstLine="0"/>
+              <w:rPr>
+                <w:rFonts w:ascii="Times New Roman" w:eastAsiaTheme="minorHAnsi" w:hAnsi="Times New Roman" w:cs="Times New Roman"/>
+                <w:color w:val="auto"/>
+              </w:rPr>
+            </w:pPr>
+            <w:r>
+              <w:rPr>
+                <w:rFonts w:ascii="Times New Roman" w:eastAsiaTheme="minorHAnsi" w:hAnsi="Times New Roman" w:cs="Times New Roman"/>
+                <w:color w:val="auto"/>
+              </w:rPr>
+              <w:t>Bughound</w:t>
+            </w:r>
+            <w:r>
+              <w:rPr>
+                <w:rFonts w:ascii="Times New Roman" w:eastAsiaTheme="minorHAnsi" w:hAnsi="Times New Roman" w:cs="Times New Roman"/>
+                <w:color w:val="auto"/>
+              </w:rPr>
+              <w:t>:</w:t>
+            </w:r>
+          </w:p>
+          <w:p>
+            <w:pPr>
+              <w:pStyle w:val="ListParagraph"/>
+              <w:numPr>
+                <w:ilvl w:val="0"/>
+                <w:numId w:val="4"/>
+              </w:numPr>
+              <w:spacing w:after="0" w:line="240" w:lineRule="auto"/>
+              <w:rPr>
+                <w:rFonts w:ascii="Times New Roman" w:hAnsi="Times New Roman" w:cs="Times New Roman"/>
+              </w:rPr>
+            </w:pPr>
+            <w:r>
+              <w:rPr>
+                <w:rFonts w:ascii="Times New Roman" w:hAnsi="Times New Roman" w:cs="Times New Roman"/>
+              </w:rPr>
+              <w:t xml:space="preserve">Database is </w:t>
+            </w:r>
+            <w:r>
+              <w:rPr>
+                <w:rFonts w:ascii="Times New Roman" w:hAnsi="Times New Roman" w:cs="Times New Roman"/>
+              </w:rPr>
+              <w:t>configured</w:t>
+            </w:r>
+            <w:r>
+              <w:rPr>
+                <w:rFonts w:ascii="Times New Roman" w:hAnsi="Times New Roman" w:cs="Times New Roman"/>
+              </w:rPr>
+              <w:t xml:space="preserve"> and running</w:t>
+            </w:r>
+          </w:p>
+          <w:p>
+            <w:pPr>
+              <w:pStyle w:val="ListParagraph"/>
+              <w:numPr>
+                <w:ilvl w:val="0"/>
+                <w:numId w:val="4"/>
+              </w:numPr>
+              <w:spacing w:after="0" w:line="240" w:lineRule="auto"/>
+              <w:rPr>
+                <w:rFonts w:ascii="Times New Roman" w:hAnsi="Times New Roman" w:cs="Times New Roman"/>
+              </w:rPr>
+            </w:pPr>
+            <w:r>
+              <w:rPr>
+                <w:rFonts w:ascii="Times New Roman" w:hAnsi="Times New Roman" w:cs="Times New Roman"/>
+              </w:rPr>
+              <w:t>Web server is configured and running</w:t>
+            </w:r>
+          </w:p>
+          <w:p>
+            <w:pPr>
+              <w:pStyle w:val="ListParagraph"/>
+              <w:numPr>
+                <w:ilvl w:val="0"/>
+                <w:numId w:val="4"/>
+              </w:numPr>
+              <w:spacing w:after="0" w:line="240" w:lineRule="auto"/>
+              <w:rPr>
+                <w:rFonts w:ascii="Times New Roman" w:hAnsi="Times New Roman" w:cs="Times New Roman"/>
+              </w:rPr>
+            </w:pPr>
+            <w:r>
+              <w:rPr>
+                <w:rFonts w:ascii="Times New Roman" w:hAnsi="Times New Roman" w:cs="Times New Roman"/>
+              </w:rPr>
+              <w:t xml:space="preserve">Bughound </w:t>
+            </w:r>
+            <w:r>
+              <w:rPr>
+                <w:rFonts w:ascii="Times New Roman" w:hAnsi="Times New Roman" w:cs="Times New Roman"/>
+              </w:rPr>
+              <w:t>GUI</w:t>
+            </w:r>
+            <w:r>
+              <w:rPr>
+                <w:rFonts w:ascii="Times New Roman" w:hAnsi="Times New Roman" w:cs="Times New Roman"/>
+              </w:rPr>
+              <w:t xml:space="preserve"> fully </w:t>
+            </w:r>
+            <w:r>
+              <w:rPr>
+                <w:rFonts w:ascii="Times New Roman" w:hAnsi="Times New Roman" w:cs="Times New Roman"/>
+              </w:rPr>
+              <w:t>functional</w:t>
+            </w:r>
+          </w:p>
+          <w:p>
+            <w:pPr>
+              <w:numPr>
+                <w:ilvl w:val="0"/>
+                <w:numId w:val="4"/>
+              </w:numPr>
+              <w:spacing w:after="0" w:line="240" w:lineRule="auto"/>
+              <w:contextualSpacing/>
+              <w:rPr>
+                <w:rFonts w:ascii="Times New Roman" w:eastAsiaTheme="minorHAnsi" w:hAnsi="Times New Roman" w:cs="Times New Roman"/>
+                <w:color w:val="auto"/>
+              </w:rPr>
+            </w:pPr>
+            <w:r>
+              <w:rPr>
+                <w:rFonts w:ascii="Times New Roman" w:eastAsiaTheme="minorHAnsi" w:hAnsi="Times New Roman" w:cs="Times New Roman"/>
+                <w:color w:val="auto"/>
+              </w:rPr>
+              <w:t>All back-end functions are fully functional</w:t>
+            </w:r>
           </w:p>
         </w:tc>
       </w:tr>
@@ -1590,6 +1602,13 @@
                 <w:color w:val="auto"/>
               </w:rPr>
             </w:pPr>
+            <w:r>
+              <w:rPr>
+                <w:rFonts w:ascii="Times New Roman" w:eastAsiaTheme="minorHAnsi" w:hAnsi="Times New Roman" w:cs="Times New Roman"/>
+                <w:color w:val="auto"/>
+              </w:rPr>
+              <w:t>User is able to update an existing program</w:t>
+            </w:r>
           </w:p>
         </w:tc>
       </w:tr>
@@ -1622,23 +1641,89 @@
           </w:tcPr>
           <w:p>
             <w:pPr>
-              <w:spacing w:after="0" w:line="240" w:lineRule="auto"/>
-              <w:ind w:left="0" w:firstLine="0"/>
-              <w:rPr>
-                <w:rFonts w:ascii="Times New Roman" w:eastAsiaTheme="minorHAnsi" w:hAnsi="Times New Roman" w:cs="Times New Roman"/>
-                <w:color w:val="auto"/>
-              </w:rPr>
-            </w:pPr>
-          </w:p>
-          <w:p>
-            <w:pPr>
-              <w:spacing w:after="0" w:line="240" w:lineRule="auto"/>
-              <w:ind w:left="0" w:firstLine="0"/>
-              <w:rPr>
-                <w:rFonts w:ascii="Times New Roman" w:eastAsiaTheme="minorHAnsi" w:hAnsi="Times New Roman" w:cs="Times New Roman"/>
-                <w:color w:val="auto"/>
-              </w:rPr>
-            </w:pPr>
+              <w:pStyle w:val="ListParagraph"/>
+              <w:numPr>
+                <w:ilvl w:val="0"/>
+                <w:numId w:val="5"/>
+              </w:numPr>
+              <w:spacing w:after="0" w:line="240" w:lineRule="auto"/>
+              <w:ind w:left="256" w:hanging="270"/>
+              <w:rPr>
+                <w:rFonts w:ascii="Times New Roman" w:hAnsi="Times New Roman" w:cs="Times New Roman"/>
+              </w:rPr>
+            </w:pPr>
+            <w:r>
+              <w:rPr>
+                <w:rFonts w:ascii="Times New Roman" w:hAnsi="Times New Roman" w:cs="Times New Roman"/>
+              </w:rPr>
+              <w:t xml:space="preserve">Manager </w:t>
+            </w:r>
+            <w:r>
+              <w:rPr>
+                <w:rFonts w:ascii="Times New Roman" w:hAnsi="Times New Roman" w:cs="Times New Roman"/>
+              </w:rPr>
+              <w:t>selects program from existing programs list and is redirected to its edit page</w:t>
+            </w:r>
+          </w:p>
+          <w:p>
+            <w:pPr>
+              <w:pStyle w:val="ListParagraph"/>
+              <w:numPr>
+                <w:ilvl w:val="0"/>
+                <w:numId w:val="5"/>
+              </w:numPr>
+              <w:spacing w:after="0" w:line="240" w:lineRule="auto"/>
+              <w:ind w:left="256" w:hanging="270"/>
+              <w:rPr>
+                <w:rFonts w:ascii="Times New Roman" w:hAnsi="Times New Roman" w:cs="Times New Roman"/>
+              </w:rPr>
+            </w:pPr>
+            <w:r>
+              <w:rPr>
+                <w:rFonts w:ascii="Times New Roman" w:hAnsi="Times New Roman" w:cs="Times New Roman"/>
+              </w:rPr>
+              <w:t>Manager fills out the form for their update</w:t>
+            </w:r>
+          </w:p>
+          <w:p>
+            <w:pPr>
+              <w:pStyle w:val="ListParagraph"/>
+              <w:numPr>
+                <w:ilvl w:val="0"/>
+                <w:numId w:val="5"/>
+              </w:numPr>
+              <w:spacing w:after="0" w:line="240" w:lineRule="auto"/>
+              <w:ind w:left="256" w:hanging="270"/>
+              <w:rPr>
+                <w:rFonts w:ascii="Times New Roman" w:hAnsi="Times New Roman" w:cs="Times New Roman"/>
+              </w:rPr>
+            </w:pPr>
+            <w:r>
+              <w:rPr>
+                <w:rFonts w:ascii="Times New Roman" w:hAnsi="Times New Roman" w:cs="Times New Roman"/>
+              </w:rPr>
+              <w:t>Manager clicks submit and the update is applied to the database</w:t>
+            </w:r>
+          </w:p>
+          <w:p>
+            <w:pPr>
+              <w:pStyle w:val="ListParagraph"/>
+              <w:numPr>
+                <w:ilvl w:val="0"/>
+                <w:numId w:val="5"/>
+              </w:numPr>
+              <w:spacing w:after="0" w:line="240" w:lineRule="auto"/>
+              <w:ind w:left="256" w:hanging="270"/>
+              <w:rPr>
+                <w:rFonts w:ascii="Times New Roman" w:hAnsi="Times New Roman" w:cs="Times New Roman"/>
+              </w:rPr>
+            </w:pPr>
+            <w:r>
+              <w:rPr>
+                <w:rFonts w:ascii="Times New Roman" w:hAnsi="Times New Roman" w:cs="Times New Roman"/>
+              </w:rPr>
+              <w:t>Success message will appear and the manager will be redirected to the main page</w:t>
+            </w:r>
           </w:p>
         </w:tc>
       </w:tr>
@@ -1677,15 +1762,12 @@
                 <w:rFonts w:ascii="Times New Roman" w:hAnsi="Times New Roman" w:cs="Times New Roman"/>
               </w:rPr>
             </w:pPr>
-          </w:p>
-          <w:p>
-            <w:pPr>
-              <w:spacing w:after="0" w:line="240" w:lineRule="auto"/>
-              <w:ind w:left="0" w:firstLine="0"/>
-              <w:rPr>
-                <w:rFonts w:ascii="Times New Roman" w:hAnsi="Times New Roman" w:cs="Times New Roman"/>
-              </w:rPr>
-            </w:pPr>
+            <w:r>
+              <w:rPr>
+                <w:rFonts w:ascii="Times New Roman" w:hAnsi="Times New Roman" w:cs="Times New Roman"/>
+              </w:rPr>
+              <w:t>TBD</w:t>
+            </w:r>
           </w:p>
         </w:tc>
       </w:tr>
@@ -1708,6 +1790,7 @@
                 <w:rFonts w:ascii="Times New Roman" w:eastAsiaTheme="minorHAnsi" w:hAnsi="Times New Roman" w:cs="Times New Roman"/>
                 <w:color w:val="auto"/>
               </w:rPr>
+              <w:lastRenderedPageBreak/>
               <w:t>Frequency of Occurrence</w:t>
             </w:r>
           </w:p>
@@ -1725,6 +1808,13 @@
                 <w:color w:val="auto"/>
               </w:rPr>
             </w:pPr>
+            <w:r>
+              <w:rPr>
+                <w:rFonts w:ascii="Times New Roman" w:eastAsiaTheme="minorHAnsi" w:hAnsi="Times New Roman" w:cs="Times New Roman"/>
+                <w:color w:val="auto"/>
+              </w:rPr>
+              <w:t>Each time the manager updates an existing program</w:t>
+            </w:r>
           </w:p>
         </w:tc>
       </w:tr>
@@ -1895,7 +1985,35 @@
                 <w:rFonts w:ascii="Times New Roman" w:eastAsiaTheme="minorHAnsi" w:hAnsi="Times New Roman" w:cs="Times New Roman"/>
                 <w:color w:val="auto"/>
               </w:rPr>
-              <w:t>Management – Adding a Program to DB</w:t>
+              <w:t xml:space="preserve">Management – </w:t>
+            </w:r>
+            <w:r>
+              <w:rPr>
+                <w:rFonts w:ascii="Times New Roman" w:eastAsiaTheme="minorHAnsi" w:hAnsi="Times New Roman" w:cs="Times New Roman"/>
+                <w:color w:val="auto"/>
+              </w:rPr>
+              <w:t>Deleting</w:t>
+            </w:r>
+            <w:r>
+              <w:rPr>
+                <w:rFonts w:ascii="Times New Roman" w:eastAsiaTheme="minorHAnsi" w:hAnsi="Times New Roman" w:cs="Times New Roman"/>
+                <w:color w:val="auto"/>
+              </w:rPr>
+              <w:t xml:space="preserve"> a Program </w:t>
+            </w:r>
+            <w:r>
+              <w:rPr>
+                <w:rFonts w:ascii="Times New Roman" w:eastAsiaTheme="minorHAnsi" w:hAnsi="Times New Roman" w:cs="Times New Roman"/>
+                <w:color w:val="auto"/>
+              </w:rPr>
+              <w:t>from</w:t>
+            </w:r>
+            <w:r>
+              <w:rPr>
+                <w:rFonts w:ascii="Times New Roman" w:eastAsiaTheme="minorHAnsi" w:hAnsi="Times New Roman" w:cs="Times New Roman"/>
+                <w:color w:val="auto"/>
+              </w:rPr>
+              <w:t xml:space="preserve"> DB</w:t>
             </w:r>
           </w:p>
         </w:tc>
@@ -1965,7 +2083,6 @@
                 <w:rFonts w:ascii="Times New Roman" w:eastAsiaTheme="minorHAnsi" w:hAnsi="Times New Roman" w:cs="Times New Roman"/>
                 <w:color w:val="auto"/>
               </w:rPr>
-              <w:lastRenderedPageBreak/>
               <w:t>Primary Actor</w:t>
             </w:r>
           </w:p>
@@ -2029,6 +2146,13 @@
                 <w:color w:val="auto"/>
               </w:rPr>
             </w:pPr>
+            <w:r>
+              <w:rPr>
+                <w:rFonts w:ascii="Times New Roman" w:eastAsiaTheme="minorHAnsi" w:hAnsi="Times New Roman" w:cs="Times New Roman"/>
+                <w:color w:val="auto"/>
+              </w:rPr>
+              <w:t>Manager – Ability to delete a program from DB</w:t>
+            </w:r>
           </w:p>
         </w:tc>
       </w:tr>
@@ -2062,12 +2186,158 @@
           <w:p>
             <w:pPr>
               <w:spacing w:after="0" w:line="240" w:lineRule="auto"/>
+              <w:ind w:left="0" w:firstLine="0"/>
+              <w:rPr>
+                <w:rFonts w:ascii="Times New Roman" w:eastAsiaTheme="minorHAnsi" w:hAnsi="Times New Roman" w:cs="Times New Roman"/>
+                <w:color w:val="auto"/>
+              </w:rPr>
+            </w:pPr>
+            <w:r>
+              <w:rPr>
+                <w:rFonts w:ascii="Times New Roman" w:eastAsiaTheme="minorHAnsi" w:hAnsi="Times New Roman" w:cs="Times New Roman"/>
+                <w:color w:val="auto"/>
+              </w:rPr>
+              <w:t>Bughound Program up and running</w:t>
+            </w:r>
+            <w:r>
+              <w:rPr>
+                <w:rFonts w:ascii="Times New Roman" w:eastAsiaTheme="minorHAnsi" w:hAnsi="Times New Roman" w:cs="Times New Roman"/>
+                <w:color w:val="auto"/>
+              </w:rPr>
+              <w:t>:</w:t>
+            </w:r>
+          </w:p>
+          <w:p>
+            <w:pPr>
+              <w:spacing w:after="0" w:line="240" w:lineRule="auto"/>
+              <w:ind w:left="0" w:firstLine="0"/>
+              <w:rPr>
+                <w:rFonts w:ascii="Times New Roman" w:eastAsiaTheme="minorHAnsi" w:hAnsi="Times New Roman" w:cs="Times New Roman"/>
+                <w:color w:val="auto"/>
+              </w:rPr>
+            </w:pPr>
+            <w:r>
+              <w:rPr>
+                <w:rFonts w:ascii="Times New Roman" w:eastAsiaTheme="minorHAnsi" w:hAnsi="Times New Roman" w:cs="Times New Roman"/>
+                <w:color w:val="auto"/>
+              </w:rPr>
+              <w:t>Bughound</w:t>
+            </w:r>
+            <w:r>
+              <w:rPr>
+                <w:rFonts w:ascii="Times New Roman" w:eastAsiaTheme="minorHAnsi" w:hAnsi="Times New Roman" w:cs="Times New Roman"/>
+                <w:color w:val="auto"/>
+              </w:rPr>
+              <w:t>:</w:t>
+            </w:r>
+          </w:p>
+          <w:p>
+            <w:pPr>
+              <w:pStyle w:val="ListParagraph"/>
+              <w:numPr>
+                <w:ilvl w:val="0"/>
+                <w:numId w:val="6"/>
+              </w:numPr>
+              <w:spacing w:after="0" w:line="240" w:lineRule="auto"/>
+              <w:rPr>
+                <w:rFonts w:ascii="Times New Roman" w:hAnsi="Times New Roman" w:cs="Times New Roman"/>
+              </w:rPr>
+            </w:pPr>
+            <w:r>
+              <w:rPr>
+                <w:rFonts w:ascii="Times New Roman" w:hAnsi="Times New Roman" w:cs="Times New Roman"/>
+              </w:rPr>
+              <w:t xml:space="preserve">Database is </w:t>
+            </w:r>
+            <w:r>
+              <w:rPr>
+                <w:rFonts w:ascii="Times New Roman" w:hAnsi="Times New Roman" w:cs="Times New Roman"/>
+              </w:rPr>
+              <w:t>configured</w:t>
+            </w:r>
+            <w:r>
+              <w:rPr>
+                <w:rFonts w:ascii="Times New Roman" w:hAnsi="Times New Roman" w:cs="Times New Roman"/>
+              </w:rPr>
+              <w:t xml:space="preserve"> and running</w:t>
+            </w:r>
+          </w:p>
+          <w:p>
+            <w:pPr>
+              <w:pStyle w:val="ListParagraph"/>
+              <w:numPr>
+                <w:ilvl w:val="0"/>
+                <w:numId w:val="6"/>
+              </w:numPr>
+              <w:spacing w:after="0" w:line="240" w:lineRule="auto"/>
+              <w:rPr>
+                <w:rFonts w:ascii="Times New Roman" w:hAnsi="Times New Roman" w:cs="Times New Roman"/>
+              </w:rPr>
+            </w:pPr>
+            <w:r>
+              <w:rPr>
+                <w:rFonts w:ascii="Times New Roman" w:hAnsi="Times New Roman" w:cs="Times New Roman"/>
+              </w:rPr>
+              <w:t>Web server is configured and running</w:t>
+            </w:r>
+          </w:p>
+          <w:p>
+            <w:pPr>
+              <w:pStyle w:val="ListParagraph"/>
+              <w:numPr>
+                <w:ilvl w:val="0"/>
+                <w:numId w:val="6"/>
+              </w:numPr>
+              <w:spacing w:after="0" w:line="240" w:lineRule="auto"/>
+              <w:rPr>
+                <w:rFonts w:ascii="Times New Roman" w:hAnsi="Times New Roman" w:cs="Times New Roman"/>
+              </w:rPr>
+            </w:pPr>
+            <w:r>
+              <w:rPr>
+                <w:rFonts w:ascii="Times New Roman" w:hAnsi="Times New Roman" w:cs="Times New Roman"/>
+              </w:rPr>
+              <w:t xml:space="preserve">Bughound </w:t>
+            </w:r>
+            <w:r>
+              <w:rPr>
+                <w:rFonts w:ascii="Times New Roman" w:hAnsi="Times New Roman" w:cs="Times New Roman"/>
+              </w:rPr>
+              <w:t>GUI</w:t>
+            </w:r>
+            <w:r>
+              <w:rPr>
+                <w:rFonts w:ascii="Times New Roman" w:hAnsi="Times New Roman" w:cs="Times New Roman"/>
+              </w:rPr>
+              <w:t xml:space="preserve"> fully </w:t>
+            </w:r>
+            <w:r>
+              <w:rPr>
+                <w:rFonts w:ascii="Times New Roman" w:hAnsi="Times New Roman" w:cs="Times New Roman"/>
+              </w:rPr>
+              <w:t>functional</w:t>
+            </w:r>
+          </w:p>
+          <w:p>
+            <w:pPr>
+              <w:numPr>
+                <w:ilvl w:val="0"/>
+                <w:numId w:val="6"/>
+              </w:numPr>
+              <w:spacing w:after="0" w:line="240" w:lineRule="auto"/>
               <w:contextualSpacing/>
               <w:rPr>
                 <w:rFonts w:ascii="Times New Roman" w:eastAsiaTheme="minorHAnsi" w:hAnsi="Times New Roman" w:cs="Times New Roman"/>
                 <w:color w:val="auto"/>
               </w:rPr>
             </w:pPr>
+            <w:r>
+              <w:rPr>
+                <w:rFonts w:ascii="Times New Roman" w:eastAsiaTheme="minorHAnsi" w:hAnsi="Times New Roman" w:cs="Times New Roman"/>
+                <w:color w:val="auto"/>
+              </w:rPr>
+              <w:t>All back-end functions are fully functional</w:t>
+            </w:r>
           </w:p>
         </w:tc>
       </w:tr>
@@ -2107,6 +2377,13 @@
                 <w:color w:val="auto"/>
               </w:rPr>
             </w:pPr>
+            <w:r>
+              <w:rPr>
+                <w:rFonts w:ascii="Times New Roman" w:eastAsiaTheme="minorHAnsi" w:hAnsi="Times New Roman" w:cs="Times New Roman"/>
+                <w:color w:val="auto"/>
+              </w:rPr>
+              <w:t>User is able to delete a program from DB</w:t>
+            </w:r>
           </w:p>
         </w:tc>
       </w:tr>
@@ -2139,23 +2416,83 @@
           </w:tcPr>
           <w:p>
             <w:pPr>
-              <w:spacing w:after="0" w:line="240" w:lineRule="auto"/>
-              <w:ind w:left="0" w:firstLine="0"/>
-              <w:rPr>
-                <w:rFonts w:ascii="Times New Roman" w:eastAsiaTheme="minorHAnsi" w:hAnsi="Times New Roman" w:cs="Times New Roman"/>
-                <w:color w:val="auto"/>
-              </w:rPr>
-            </w:pPr>
-          </w:p>
-          <w:p>
-            <w:pPr>
-              <w:spacing w:after="0" w:line="240" w:lineRule="auto"/>
-              <w:ind w:left="0" w:firstLine="0"/>
-              <w:rPr>
-                <w:rFonts w:ascii="Times New Roman" w:eastAsiaTheme="minorHAnsi" w:hAnsi="Times New Roman" w:cs="Times New Roman"/>
-                <w:color w:val="auto"/>
-              </w:rPr>
-            </w:pPr>
+              <w:pStyle w:val="ListParagraph"/>
+              <w:numPr>
+                <w:ilvl w:val="0"/>
+                <w:numId w:val="7"/>
+              </w:numPr>
+              <w:spacing w:after="0" w:line="240" w:lineRule="auto"/>
+              <w:ind w:left="346"/>
+              <w:rPr>
+                <w:rFonts w:ascii="Times New Roman" w:hAnsi="Times New Roman" w:cs="Times New Roman"/>
+              </w:rPr>
+            </w:pPr>
+            <w:r>
+              <w:rPr>
+                <w:rFonts w:ascii="Times New Roman" w:hAnsi="Times New Roman" w:cs="Times New Roman"/>
+              </w:rPr>
+              <w:t>Manager selects program from existing programs list and is redirected to its edit page</w:t>
+            </w:r>
+          </w:p>
+          <w:p>
+            <w:pPr>
+              <w:pStyle w:val="ListParagraph"/>
+              <w:numPr>
+                <w:ilvl w:val="0"/>
+                <w:numId w:val="7"/>
+              </w:numPr>
+              <w:spacing w:after="0" w:line="240" w:lineRule="auto"/>
+              <w:ind w:left="346"/>
+              <w:rPr>
+                <w:rFonts w:ascii="Times New Roman" w:hAnsi="Times New Roman" w:cs="Times New Roman"/>
+              </w:rPr>
+            </w:pPr>
+            <w:r>
+              <w:rPr>
+                <w:rFonts w:ascii="Times New Roman" w:hAnsi="Times New Roman" w:cs="Times New Roman"/>
+              </w:rPr>
+              <w:t>Manager clicks on ‘Delete’ button; a prompt for deletion will appear</w:t>
+            </w:r>
+          </w:p>
+          <w:p>
+            <w:pPr>
+              <w:pStyle w:val="ListParagraph"/>
+              <w:numPr>
+                <w:ilvl w:val="0"/>
+                <w:numId w:val="7"/>
+              </w:numPr>
+              <w:spacing w:after="0" w:line="240" w:lineRule="auto"/>
+              <w:ind w:left="346"/>
+              <w:rPr>
+                <w:rFonts w:ascii="Times New Roman" w:hAnsi="Times New Roman" w:cs="Times New Roman"/>
+              </w:rPr>
+            </w:pPr>
+            <w:r>
+              <w:rPr>
+                <w:rFonts w:ascii="Times New Roman" w:hAnsi="Times New Roman" w:cs="Times New Roman"/>
+              </w:rPr>
+              <w:t>Manager confirms delete operation</w:t>
+            </w:r>
+          </w:p>
+          <w:p>
+            <w:pPr>
+              <w:pStyle w:val="ListParagraph"/>
+              <w:numPr>
+                <w:ilvl w:val="0"/>
+                <w:numId w:val="7"/>
+              </w:numPr>
+              <w:spacing w:after="0" w:line="240" w:lineRule="auto"/>
+              <w:ind w:left="346"/>
+              <w:rPr>
+                <w:rFonts w:ascii="Times New Roman" w:hAnsi="Times New Roman" w:cs="Times New Roman"/>
+              </w:rPr>
+            </w:pPr>
+            <w:r>
+              <w:rPr>
+                <w:rFonts w:ascii="Times New Roman" w:hAnsi="Times New Roman" w:cs="Times New Roman"/>
+              </w:rPr>
+              <w:t>Success message appears on screen and manager is redirected to main page</w:t>
+            </w:r>
           </w:p>
         </w:tc>
       </w:tr>
@@ -2200,6 +2537,12 @@
               </w:rPr>
               <w:t xml:space="preserve"> </w:t>
             </w:r>
+            <w:r>
+              <w:rPr>
+                <w:rFonts w:ascii="Times New Roman" w:hAnsi="Times New Roman" w:cs="Times New Roman"/>
+              </w:rPr>
+              <w:t>TBD</w:t>
+            </w:r>
           </w:p>
         </w:tc>
       </w:tr>
@@ -2239,6 +2582,978 @@
                 <w:color w:val="auto"/>
               </w:rPr>
             </w:pPr>
+            <w:r>
+              <w:rPr>
+                <w:rFonts w:ascii="Times New Roman" w:eastAsiaTheme="minorHAnsi" w:hAnsi="Times New Roman" w:cs="Times New Roman"/>
+                <w:color w:val="auto"/>
+              </w:rPr>
+              <w:t>Each time the manager deletes a program</w:t>
+            </w:r>
+            <w:bookmarkStart w:id="0" w:name="_GoBack"/>
+            <w:bookmarkEnd w:id="0"/>
+          </w:p>
+        </w:tc>
+      </w:tr>
+    </w:tbl>
+    <w:p/>
+    <w:p/>
+    <w:p/>
+    <w:p/>
+    <w:p/>
+    <w:p/>
+    <w:p/>
+    <w:p/>
+    <w:p/>
+    <w:p/>
+    <w:p/>
+    <w:p/>
+    <w:p/>
+    <w:p/>
+    <w:p/>
+    <w:tbl>
+      <w:tblPr>
+        <w:tblStyle w:val="TableGrid3"/>
+        <w:tblW w:w="0" w:type="auto"/>
+        <w:tblLook w:val="04A0" w:firstRow="1" w:lastRow="0" w:firstColumn="1" w:lastColumn="0" w:noHBand="0" w:noVBand="1"/>
+      </w:tblPr>
+      <w:tblGrid>
+        <w:gridCol w:w="1975"/>
+        <w:gridCol w:w="7375"/>
+      </w:tblGrid>
+      <w:tr>
+        <w:tc>
+          <w:tcPr>
+            <w:tcW w:w="1975" w:type="dxa"/>
+          </w:tcPr>
+          <w:p>
+            <w:pPr>
+              <w:spacing w:after="0" w:line="240" w:lineRule="auto"/>
+              <w:ind w:left="0" w:firstLine="0"/>
+              <w:rPr>
+                <w:rFonts w:ascii="Times New Roman" w:eastAsiaTheme="minorHAnsi" w:hAnsi="Times New Roman" w:cs="Times New Roman"/>
+                <w:color w:val="auto"/>
+              </w:rPr>
+            </w:pPr>
+            <w:r>
+              <w:rPr>
+                <w:rFonts w:ascii="Times New Roman" w:eastAsiaTheme="minorHAnsi" w:hAnsi="Times New Roman" w:cs="Times New Roman"/>
+                <w:color w:val="auto"/>
+              </w:rPr>
+              <w:t>Use Case Section</w:t>
+            </w:r>
+          </w:p>
+        </w:tc>
+        <w:tc>
+          <w:tcPr>
+            <w:tcW w:w="7375" w:type="dxa"/>
+          </w:tcPr>
+          <w:p>
+            <w:pPr>
+              <w:spacing w:after="0" w:line="240" w:lineRule="auto"/>
+              <w:ind w:left="0" w:firstLine="0"/>
+              <w:rPr>
+                <w:rFonts w:ascii="Times New Roman" w:eastAsiaTheme="minorHAnsi" w:hAnsi="Times New Roman" w:cs="Times New Roman"/>
+                <w:color w:val="auto"/>
+              </w:rPr>
+            </w:pPr>
+            <w:r>
+              <w:rPr>
+                <w:rFonts w:ascii="Times New Roman" w:eastAsiaTheme="minorHAnsi" w:hAnsi="Times New Roman" w:cs="Times New Roman"/>
+                <w:color w:val="auto"/>
+              </w:rPr>
+              <w:t>Use Case UC</w:t>
+            </w:r>
+            <w:r>
+              <w:rPr>
+                <w:rFonts w:ascii="Times New Roman" w:eastAsiaTheme="minorHAnsi" w:hAnsi="Times New Roman" w:cs="Times New Roman"/>
+                <w:color w:val="auto"/>
+                <w:highlight w:val="yellow"/>
+              </w:rPr>
+              <w:t>#</w:t>
+            </w:r>
+            <w:r>
+              <w:rPr>
+                <w:rFonts w:ascii="Times New Roman" w:eastAsiaTheme="minorHAnsi" w:hAnsi="Times New Roman" w:cs="Times New Roman"/>
+                <w:color w:val="auto"/>
+              </w:rPr>
+              <w:t>1</w:t>
+            </w:r>
+          </w:p>
+        </w:tc>
+      </w:tr>
+      <w:tr>
+        <w:tc>
+          <w:tcPr>
+            <w:tcW w:w="1975" w:type="dxa"/>
+          </w:tcPr>
+          <w:p>
+            <w:pPr>
+              <w:spacing w:after="0" w:line="240" w:lineRule="auto"/>
+              <w:ind w:left="0" w:firstLine="0"/>
+              <w:rPr>
+                <w:rFonts w:ascii="Times New Roman" w:eastAsiaTheme="minorHAnsi" w:hAnsi="Times New Roman" w:cs="Times New Roman"/>
+                <w:color w:val="auto"/>
+              </w:rPr>
+            </w:pPr>
+            <w:r>
+              <w:rPr>
+                <w:rFonts w:ascii="Times New Roman" w:eastAsiaTheme="minorHAnsi" w:hAnsi="Times New Roman" w:cs="Times New Roman"/>
+                <w:color w:val="auto"/>
+              </w:rPr>
+              <w:t>Use Case Name</w:t>
+            </w:r>
+          </w:p>
+        </w:tc>
+        <w:tc>
+          <w:tcPr>
+            <w:tcW w:w="7375" w:type="dxa"/>
+          </w:tcPr>
+          <w:p>
+            <w:pPr>
+              <w:spacing w:after="0" w:line="240" w:lineRule="auto"/>
+              <w:ind w:left="0" w:firstLine="0"/>
+              <w:rPr>
+                <w:rFonts w:ascii="Times New Roman" w:eastAsiaTheme="minorHAnsi" w:hAnsi="Times New Roman" w:cs="Times New Roman"/>
+                <w:color w:val="auto"/>
+              </w:rPr>
+            </w:pPr>
+            <w:r>
+              <w:rPr>
+                <w:rFonts w:ascii="Times New Roman" w:eastAsiaTheme="minorHAnsi" w:hAnsi="Times New Roman" w:cs="Times New Roman"/>
+                <w:color w:val="auto"/>
+              </w:rPr>
+              <w:t>Adding a Program</w:t>
+            </w:r>
+          </w:p>
+        </w:tc>
+      </w:tr>
+      <w:tr>
+        <w:tc>
+          <w:tcPr>
+            <w:tcW w:w="1975" w:type="dxa"/>
+          </w:tcPr>
+          <w:p>
+            <w:pPr>
+              <w:spacing w:after="0" w:line="240" w:lineRule="auto"/>
+              <w:ind w:left="0" w:firstLine="0"/>
+              <w:rPr>
+                <w:rFonts w:ascii="Times New Roman" w:eastAsiaTheme="minorHAnsi" w:hAnsi="Times New Roman" w:cs="Times New Roman"/>
+                <w:color w:val="auto"/>
+              </w:rPr>
+            </w:pPr>
+            <w:r>
+              <w:rPr>
+                <w:rFonts w:ascii="Times New Roman" w:eastAsiaTheme="minorHAnsi" w:hAnsi="Times New Roman" w:cs="Times New Roman"/>
+                <w:color w:val="auto"/>
+              </w:rPr>
+              <w:t>Scope</w:t>
+            </w:r>
+          </w:p>
+        </w:tc>
+        <w:tc>
+          <w:tcPr>
+            <w:tcW w:w="7375" w:type="dxa"/>
+          </w:tcPr>
+          <w:p>
+            <w:pPr>
+              <w:spacing w:after="0" w:line="240" w:lineRule="auto"/>
+              <w:ind w:left="0" w:firstLine="0"/>
+              <w:rPr>
+                <w:rFonts w:ascii="Times New Roman" w:eastAsiaTheme="minorHAnsi" w:hAnsi="Times New Roman" w:cs="Times New Roman"/>
+                <w:color w:val="auto"/>
+              </w:rPr>
+            </w:pPr>
+            <w:r>
+              <w:rPr>
+                <w:rFonts w:ascii="Times New Roman" w:eastAsiaTheme="minorHAnsi" w:hAnsi="Times New Roman" w:cs="Times New Roman"/>
+                <w:color w:val="auto"/>
+              </w:rPr>
+              <w:t>Management – Adding a Program to DB</w:t>
+            </w:r>
+          </w:p>
+        </w:tc>
+      </w:tr>
+      <w:tr>
+        <w:tc>
+          <w:tcPr>
+            <w:tcW w:w="1975" w:type="dxa"/>
+          </w:tcPr>
+          <w:p>
+            <w:pPr>
+              <w:spacing w:after="0" w:line="240" w:lineRule="auto"/>
+              <w:ind w:left="0" w:firstLine="0"/>
+              <w:rPr>
+                <w:rFonts w:ascii="Times New Roman" w:eastAsiaTheme="minorHAnsi" w:hAnsi="Times New Roman" w:cs="Times New Roman"/>
+                <w:color w:val="auto"/>
+              </w:rPr>
+            </w:pPr>
+            <w:r>
+              <w:rPr>
+                <w:rFonts w:ascii="Times New Roman" w:eastAsiaTheme="minorHAnsi" w:hAnsi="Times New Roman" w:cs="Times New Roman"/>
+                <w:color w:val="auto"/>
+              </w:rPr>
+              <w:t>Level</w:t>
+            </w:r>
+          </w:p>
+        </w:tc>
+        <w:tc>
+          <w:tcPr>
+            <w:tcW w:w="7375" w:type="dxa"/>
+          </w:tcPr>
+          <w:p>
+            <w:pPr>
+              <w:spacing w:after="0" w:line="240" w:lineRule="auto"/>
+              <w:ind w:left="0" w:firstLine="0"/>
+              <w:rPr>
+                <w:rFonts w:ascii="Times New Roman" w:eastAsiaTheme="minorHAnsi" w:hAnsi="Times New Roman" w:cs="Times New Roman"/>
+                <w:color w:val="auto"/>
+              </w:rPr>
+            </w:pPr>
+            <w:r>
+              <w:rPr>
+                <w:rFonts w:ascii="Times New Roman" w:eastAsiaTheme="minorHAnsi" w:hAnsi="Times New Roman" w:cs="Times New Roman"/>
+                <w:color w:val="auto"/>
+              </w:rPr>
+              <w:t>User-level goal</w:t>
+            </w:r>
+          </w:p>
+        </w:tc>
+      </w:tr>
+      <w:tr>
+        <w:tc>
+          <w:tcPr>
+            <w:tcW w:w="1975" w:type="dxa"/>
+          </w:tcPr>
+          <w:p>
+            <w:pPr>
+              <w:spacing w:after="0" w:line="240" w:lineRule="auto"/>
+              <w:ind w:left="0" w:firstLine="0"/>
+              <w:rPr>
+                <w:rFonts w:ascii="Times New Roman" w:eastAsiaTheme="minorHAnsi" w:hAnsi="Times New Roman" w:cs="Times New Roman"/>
+                <w:color w:val="auto"/>
+              </w:rPr>
+            </w:pPr>
+            <w:r>
+              <w:rPr>
+                <w:rFonts w:ascii="Times New Roman" w:eastAsiaTheme="minorHAnsi" w:hAnsi="Times New Roman" w:cs="Times New Roman"/>
+                <w:color w:val="auto"/>
+              </w:rPr>
+              <w:t>Primary Actor</w:t>
+            </w:r>
+          </w:p>
+        </w:tc>
+        <w:tc>
+          <w:tcPr>
+            <w:tcW w:w="7375" w:type="dxa"/>
+          </w:tcPr>
+          <w:p>
+            <w:pPr>
+              <w:spacing w:after="0" w:line="240" w:lineRule="auto"/>
+              <w:ind w:left="0" w:firstLine="0"/>
+              <w:rPr>
+                <w:rFonts w:ascii="Times New Roman" w:eastAsiaTheme="minorHAnsi" w:hAnsi="Times New Roman" w:cs="Times New Roman"/>
+                <w:color w:val="auto"/>
+              </w:rPr>
+            </w:pPr>
+            <w:r>
+              <w:rPr>
+                <w:rFonts w:ascii="Times New Roman" w:eastAsiaTheme="minorHAnsi" w:hAnsi="Times New Roman" w:cs="Times New Roman"/>
+                <w:color w:val="auto"/>
+              </w:rPr>
+              <w:t>DB User (Manager)</w:t>
+            </w:r>
+          </w:p>
+        </w:tc>
+      </w:tr>
+      <w:tr>
+        <w:tc>
+          <w:tcPr>
+            <w:tcW w:w="1975" w:type="dxa"/>
+          </w:tcPr>
+          <w:p>
+            <w:pPr>
+              <w:spacing w:after="0" w:line="240" w:lineRule="auto"/>
+              <w:ind w:left="0" w:firstLine="0"/>
+              <w:rPr>
+                <w:rFonts w:ascii="Times New Roman" w:eastAsiaTheme="minorHAnsi" w:hAnsi="Times New Roman" w:cs="Times New Roman"/>
+                <w:color w:val="auto"/>
+              </w:rPr>
+            </w:pPr>
+            <w:r>
+              <w:rPr>
+                <w:rFonts w:ascii="Times New Roman" w:eastAsiaTheme="minorHAnsi" w:hAnsi="Times New Roman" w:cs="Times New Roman"/>
+                <w:color w:val="auto"/>
+              </w:rPr>
+              <w:t>Stakeholders and Interests</w:t>
+            </w:r>
+          </w:p>
+        </w:tc>
+        <w:tc>
+          <w:tcPr>
+            <w:tcW w:w="7375" w:type="dxa"/>
+          </w:tcPr>
+          <w:p>
+            <w:pPr>
+              <w:spacing w:after="0" w:line="240" w:lineRule="auto"/>
+              <w:ind w:left="0" w:firstLine="0"/>
+              <w:rPr>
+                <w:rFonts w:ascii="Times New Roman" w:eastAsiaTheme="minorHAnsi" w:hAnsi="Times New Roman" w:cs="Times New Roman"/>
+                <w:color w:val="auto"/>
+              </w:rPr>
+            </w:pPr>
+            <w:r>
+              <w:rPr>
+                <w:rFonts w:ascii="Times New Roman" w:eastAsiaTheme="minorHAnsi" w:hAnsi="Times New Roman" w:cs="Times New Roman"/>
+                <w:color w:val="auto"/>
+              </w:rPr>
+              <w:t>Manager</w:t>
+            </w:r>
+            <w:r>
+              <w:rPr>
+                <w:rFonts w:ascii="Times New Roman" w:eastAsiaTheme="minorHAnsi" w:hAnsi="Times New Roman" w:cs="Times New Roman"/>
+                <w:color w:val="auto"/>
+              </w:rPr>
+              <w:t xml:space="preserve"> – </w:t>
+            </w:r>
+            <w:r>
+              <w:rPr>
+                <w:rFonts w:ascii="Times New Roman" w:eastAsiaTheme="minorHAnsi" w:hAnsi="Times New Roman" w:cs="Times New Roman"/>
+                <w:color w:val="auto"/>
+              </w:rPr>
+              <w:t>Be</w:t>
+            </w:r>
+            <w:r>
+              <w:rPr>
+                <w:rFonts w:ascii="Times New Roman" w:eastAsiaTheme="minorHAnsi" w:hAnsi="Times New Roman" w:cs="Times New Roman"/>
+                <w:color w:val="auto"/>
+              </w:rPr>
+              <w:t xml:space="preserve"> </w:t>
+            </w:r>
+            <w:r>
+              <w:rPr>
+                <w:rFonts w:ascii="Times New Roman" w:eastAsiaTheme="minorHAnsi" w:hAnsi="Times New Roman" w:cs="Times New Roman"/>
+                <w:color w:val="auto"/>
+              </w:rPr>
+              <w:t>able to</w:t>
+            </w:r>
+            <w:r>
+              <w:rPr>
+                <w:rFonts w:ascii="Times New Roman" w:eastAsiaTheme="minorHAnsi" w:hAnsi="Times New Roman" w:cs="Times New Roman"/>
+                <w:color w:val="auto"/>
+              </w:rPr>
+              <w:t xml:space="preserve"> </w:t>
+            </w:r>
+            <w:r>
+              <w:rPr>
+                <w:rFonts w:ascii="Times New Roman" w:eastAsiaTheme="minorHAnsi" w:hAnsi="Times New Roman" w:cs="Times New Roman"/>
+                <w:color w:val="auto"/>
+              </w:rPr>
+              <w:t>add a program to DB</w:t>
+            </w:r>
+          </w:p>
+          <w:p>
+            <w:pPr>
+              <w:spacing w:after="0" w:line="240" w:lineRule="auto"/>
+              <w:ind w:left="0" w:firstLine="0"/>
+              <w:rPr>
+                <w:rFonts w:ascii="Times New Roman" w:eastAsiaTheme="minorHAnsi" w:hAnsi="Times New Roman" w:cs="Times New Roman"/>
+                <w:color w:val="auto"/>
+              </w:rPr>
+            </w:pPr>
+            <w:r>
+              <w:rPr>
+                <w:rFonts w:ascii="Times New Roman" w:eastAsiaTheme="minorHAnsi" w:hAnsi="Times New Roman" w:cs="Times New Roman"/>
+                <w:color w:val="auto"/>
+              </w:rPr>
+              <w:t>Employee</w:t>
+            </w:r>
+            <w:r>
+              <w:rPr>
+                <w:rFonts w:ascii="Times New Roman" w:eastAsiaTheme="minorHAnsi" w:hAnsi="Times New Roman" w:cs="Times New Roman"/>
+                <w:color w:val="auto"/>
+              </w:rPr>
+              <w:t xml:space="preserve"> – </w:t>
+            </w:r>
+            <w:r>
+              <w:rPr>
+                <w:rFonts w:ascii="Times New Roman" w:eastAsiaTheme="minorHAnsi" w:hAnsi="Times New Roman" w:cs="Times New Roman"/>
+                <w:color w:val="auto"/>
+              </w:rPr>
+              <w:t>Be able to select a program from the bug report</w:t>
+            </w:r>
+            <w:r>
+              <w:rPr>
+                <w:rFonts w:ascii="Times New Roman" w:eastAsiaTheme="minorHAnsi" w:hAnsi="Times New Roman" w:cs="Times New Roman"/>
+                <w:color w:val="auto"/>
+              </w:rPr>
+              <w:t>.</w:t>
+            </w:r>
+          </w:p>
+        </w:tc>
+      </w:tr>
+      <w:tr>
+        <w:tc>
+          <w:tcPr>
+            <w:tcW w:w="1975" w:type="dxa"/>
+          </w:tcPr>
+          <w:p>
+            <w:pPr>
+              <w:spacing w:after="0" w:line="240" w:lineRule="auto"/>
+              <w:ind w:left="0" w:firstLine="0"/>
+              <w:rPr>
+                <w:rFonts w:ascii="Times New Roman" w:eastAsiaTheme="minorHAnsi" w:hAnsi="Times New Roman" w:cs="Times New Roman"/>
+                <w:color w:val="auto"/>
+              </w:rPr>
+            </w:pPr>
+            <w:r>
+              <w:rPr>
+                <w:rFonts w:ascii="Times New Roman" w:eastAsiaTheme="minorHAnsi" w:hAnsi="Times New Roman" w:cs="Times New Roman"/>
+                <w:color w:val="auto"/>
+              </w:rPr>
+              <w:t>Preconditions</w:t>
+            </w:r>
+          </w:p>
+        </w:tc>
+        <w:tc>
+          <w:tcPr>
+            <w:tcW w:w="7375" w:type="dxa"/>
+          </w:tcPr>
+          <w:p>
+            <w:pPr>
+              <w:spacing w:after="0" w:line="240" w:lineRule="auto"/>
+              <w:ind w:left="0" w:firstLine="0"/>
+              <w:rPr>
+                <w:rFonts w:ascii="Times New Roman" w:eastAsiaTheme="minorHAnsi" w:hAnsi="Times New Roman" w:cs="Times New Roman"/>
+                <w:color w:val="auto"/>
+              </w:rPr>
+            </w:pPr>
+            <w:r>
+              <w:rPr>
+                <w:rFonts w:ascii="Times New Roman" w:eastAsiaTheme="minorHAnsi" w:hAnsi="Times New Roman" w:cs="Times New Roman"/>
+                <w:color w:val="auto"/>
+              </w:rPr>
+              <w:t>Bughound Program up and running</w:t>
+            </w:r>
+            <w:r>
+              <w:rPr>
+                <w:rFonts w:ascii="Times New Roman" w:eastAsiaTheme="minorHAnsi" w:hAnsi="Times New Roman" w:cs="Times New Roman"/>
+                <w:color w:val="auto"/>
+              </w:rPr>
+              <w:t>:</w:t>
+            </w:r>
+          </w:p>
+          <w:p>
+            <w:pPr>
+              <w:spacing w:after="0" w:line="240" w:lineRule="auto"/>
+              <w:ind w:left="0" w:firstLine="0"/>
+              <w:rPr>
+                <w:rFonts w:ascii="Times New Roman" w:eastAsiaTheme="minorHAnsi" w:hAnsi="Times New Roman" w:cs="Times New Roman"/>
+                <w:color w:val="auto"/>
+              </w:rPr>
+            </w:pPr>
+            <w:r>
+              <w:rPr>
+                <w:rFonts w:ascii="Times New Roman" w:eastAsiaTheme="minorHAnsi" w:hAnsi="Times New Roman" w:cs="Times New Roman"/>
+                <w:color w:val="auto"/>
+              </w:rPr>
+              <w:t>Bughound</w:t>
+            </w:r>
+            <w:r>
+              <w:rPr>
+                <w:rFonts w:ascii="Times New Roman" w:eastAsiaTheme="minorHAnsi" w:hAnsi="Times New Roman" w:cs="Times New Roman"/>
+                <w:color w:val="auto"/>
+              </w:rPr>
+              <w:t>:</w:t>
+            </w:r>
+          </w:p>
+          <w:p>
+            <w:pPr>
+              <w:pStyle w:val="ListParagraph"/>
+              <w:numPr>
+                <w:ilvl w:val="0"/>
+                <w:numId w:val="4"/>
+              </w:numPr>
+              <w:spacing w:after="0" w:line="240" w:lineRule="auto"/>
+              <w:rPr>
+                <w:rFonts w:ascii="Times New Roman" w:hAnsi="Times New Roman" w:cs="Times New Roman"/>
+              </w:rPr>
+            </w:pPr>
+            <w:r>
+              <w:rPr>
+                <w:rFonts w:ascii="Times New Roman" w:hAnsi="Times New Roman" w:cs="Times New Roman"/>
+              </w:rPr>
+              <w:t xml:space="preserve">Database is </w:t>
+            </w:r>
+            <w:r>
+              <w:rPr>
+                <w:rFonts w:ascii="Times New Roman" w:hAnsi="Times New Roman" w:cs="Times New Roman"/>
+              </w:rPr>
+              <w:t>configured</w:t>
+            </w:r>
+            <w:r>
+              <w:rPr>
+                <w:rFonts w:ascii="Times New Roman" w:hAnsi="Times New Roman" w:cs="Times New Roman"/>
+              </w:rPr>
+              <w:t xml:space="preserve"> and running</w:t>
+            </w:r>
+          </w:p>
+          <w:p>
+            <w:pPr>
+              <w:pStyle w:val="ListParagraph"/>
+              <w:numPr>
+                <w:ilvl w:val="0"/>
+                <w:numId w:val="4"/>
+              </w:numPr>
+              <w:spacing w:after="0" w:line="240" w:lineRule="auto"/>
+              <w:rPr>
+                <w:rFonts w:ascii="Times New Roman" w:hAnsi="Times New Roman" w:cs="Times New Roman"/>
+              </w:rPr>
+            </w:pPr>
+            <w:r>
+              <w:rPr>
+                <w:rFonts w:ascii="Times New Roman" w:hAnsi="Times New Roman" w:cs="Times New Roman"/>
+              </w:rPr>
+              <w:t>Web server is configured and running</w:t>
+            </w:r>
+          </w:p>
+          <w:p>
+            <w:pPr>
+              <w:pStyle w:val="ListParagraph"/>
+              <w:numPr>
+                <w:ilvl w:val="0"/>
+                <w:numId w:val="4"/>
+              </w:numPr>
+              <w:spacing w:after="0" w:line="240" w:lineRule="auto"/>
+              <w:rPr>
+                <w:rFonts w:ascii="Times New Roman" w:hAnsi="Times New Roman" w:cs="Times New Roman"/>
+              </w:rPr>
+            </w:pPr>
+            <w:r>
+              <w:rPr>
+                <w:rFonts w:ascii="Times New Roman" w:hAnsi="Times New Roman" w:cs="Times New Roman"/>
+              </w:rPr>
+              <w:t xml:space="preserve">Bughound </w:t>
+            </w:r>
+            <w:r>
+              <w:rPr>
+                <w:rFonts w:ascii="Times New Roman" w:hAnsi="Times New Roman" w:cs="Times New Roman"/>
+              </w:rPr>
+              <w:t>GUI</w:t>
+            </w:r>
+            <w:r>
+              <w:rPr>
+                <w:rFonts w:ascii="Times New Roman" w:hAnsi="Times New Roman" w:cs="Times New Roman"/>
+              </w:rPr>
+              <w:t xml:space="preserve"> fully </w:t>
+            </w:r>
+            <w:r>
+              <w:rPr>
+                <w:rFonts w:ascii="Times New Roman" w:hAnsi="Times New Roman" w:cs="Times New Roman"/>
+              </w:rPr>
+              <w:t>functional</w:t>
+            </w:r>
+          </w:p>
+          <w:p>
+            <w:pPr>
+              <w:numPr>
+                <w:ilvl w:val="0"/>
+                <w:numId w:val="4"/>
+              </w:numPr>
+              <w:spacing w:after="0" w:line="240" w:lineRule="auto"/>
+              <w:contextualSpacing/>
+              <w:rPr>
+                <w:rFonts w:ascii="Times New Roman" w:eastAsiaTheme="minorHAnsi" w:hAnsi="Times New Roman" w:cs="Times New Roman"/>
+                <w:color w:val="auto"/>
+              </w:rPr>
+            </w:pPr>
+            <w:r>
+              <w:rPr>
+                <w:rFonts w:ascii="Times New Roman" w:eastAsiaTheme="minorHAnsi" w:hAnsi="Times New Roman" w:cs="Times New Roman"/>
+                <w:color w:val="auto"/>
+              </w:rPr>
+              <w:t>All back-end functions are fully functional</w:t>
+            </w:r>
+          </w:p>
+          <w:p>
+            <w:pPr>
+              <w:spacing w:after="0" w:line="240" w:lineRule="auto"/>
+              <w:ind w:left="0" w:firstLine="0"/>
+              <w:rPr>
+                <w:rFonts w:ascii="Times New Roman" w:eastAsiaTheme="minorHAnsi" w:hAnsi="Times New Roman" w:cs="Times New Roman"/>
+                <w:color w:val="auto"/>
+              </w:rPr>
+            </w:pPr>
+          </w:p>
+        </w:tc>
+      </w:tr>
+      <w:tr>
+        <w:tc>
+          <w:tcPr>
+            <w:tcW w:w="1975" w:type="dxa"/>
+          </w:tcPr>
+          <w:p>
+            <w:pPr>
+              <w:spacing w:after="0" w:line="240" w:lineRule="auto"/>
+              <w:ind w:left="0" w:firstLine="0"/>
+              <w:rPr>
+                <w:rFonts w:ascii="Times New Roman" w:eastAsiaTheme="minorHAnsi" w:hAnsi="Times New Roman" w:cs="Times New Roman"/>
+                <w:color w:val="auto"/>
+              </w:rPr>
+            </w:pPr>
+            <w:r>
+              <w:rPr>
+                <w:rFonts w:ascii="Times New Roman" w:eastAsiaTheme="minorHAnsi" w:hAnsi="Times New Roman" w:cs="Times New Roman"/>
+                <w:color w:val="auto"/>
+              </w:rPr>
+              <w:t>Success Guarantee</w:t>
+            </w:r>
+          </w:p>
+        </w:tc>
+        <w:tc>
+          <w:tcPr>
+            <w:tcW w:w="7375" w:type="dxa"/>
+          </w:tcPr>
+          <w:p>
+            <w:pPr>
+              <w:spacing w:after="0" w:line="240" w:lineRule="auto"/>
+              <w:ind w:left="0" w:firstLine="0"/>
+              <w:rPr>
+                <w:rFonts w:ascii="Times New Roman" w:eastAsiaTheme="minorHAnsi" w:hAnsi="Times New Roman" w:cs="Times New Roman"/>
+                <w:color w:val="auto"/>
+              </w:rPr>
+            </w:pPr>
+            <w:r>
+              <w:rPr>
+                <w:rFonts w:ascii="Times New Roman" w:eastAsiaTheme="minorHAnsi" w:hAnsi="Times New Roman" w:cs="Times New Roman"/>
+                <w:color w:val="auto"/>
+              </w:rPr>
+              <w:t>User is able to add a program</w:t>
+            </w:r>
+          </w:p>
+        </w:tc>
+      </w:tr>
+      <w:tr>
+        <w:tc>
+          <w:tcPr>
+            <w:tcW w:w="1975" w:type="dxa"/>
+          </w:tcPr>
+          <w:p>
+            <w:pPr>
+              <w:spacing w:after="0" w:line="240" w:lineRule="auto"/>
+              <w:ind w:left="0" w:firstLine="0"/>
+              <w:rPr>
+                <w:rFonts w:ascii="Times New Roman" w:eastAsiaTheme="minorHAnsi" w:hAnsi="Times New Roman" w:cs="Times New Roman"/>
+                <w:color w:val="auto"/>
+              </w:rPr>
+            </w:pPr>
+            <w:r>
+              <w:rPr>
+                <w:rFonts w:ascii="Times New Roman" w:eastAsiaTheme="minorHAnsi" w:hAnsi="Times New Roman" w:cs="Times New Roman"/>
+                <w:color w:val="auto"/>
+              </w:rPr>
+              <w:t>Main Success Scenario</w:t>
+            </w:r>
+          </w:p>
+        </w:tc>
+        <w:tc>
+          <w:tcPr>
+            <w:tcW w:w="7375" w:type="dxa"/>
+          </w:tcPr>
+          <w:p>
+            <w:pPr>
+              <w:spacing w:after="0" w:line="240" w:lineRule="auto"/>
+              <w:ind w:left="0" w:firstLine="0"/>
+              <w:rPr>
+                <w:rFonts w:ascii="Times New Roman" w:eastAsiaTheme="minorHAnsi" w:hAnsi="Times New Roman" w:cs="Times New Roman"/>
+                <w:color w:val="auto"/>
+              </w:rPr>
+            </w:pPr>
+            <w:r>
+              <w:rPr>
+                <w:rFonts w:ascii="Times New Roman" w:eastAsiaTheme="minorHAnsi" w:hAnsi="Times New Roman" w:cs="Times New Roman"/>
+                <w:color w:val="auto"/>
+              </w:rPr>
+              <w:t xml:space="preserve">1. </w:t>
+            </w:r>
+            <w:r>
+              <w:rPr>
+                <w:rFonts w:ascii="Times New Roman" w:eastAsiaTheme="minorHAnsi" w:hAnsi="Times New Roman" w:cs="Times New Roman"/>
+                <w:color w:val="auto"/>
+              </w:rPr>
+              <w:t>Manager complete the form for program information</w:t>
+            </w:r>
+          </w:p>
+          <w:p>
+            <w:pPr>
+              <w:spacing w:after="0" w:line="240" w:lineRule="auto"/>
+              <w:ind w:left="0" w:firstLine="0"/>
+              <w:rPr>
+                <w:rFonts w:ascii="Times New Roman" w:eastAsiaTheme="minorHAnsi" w:hAnsi="Times New Roman" w:cs="Times New Roman"/>
+                <w:color w:val="auto"/>
+              </w:rPr>
+            </w:pPr>
+            <w:r>
+              <w:rPr>
+                <w:rFonts w:ascii="Times New Roman" w:eastAsiaTheme="minorHAnsi" w:hAnsi="Times New Roman" w:cs="Times New Roman"/>
+                <w:color w:val="auto"/>
+              </w:rPr>
+              <w:t xml:space="preserve">2. </w:t>
+            </w:r>
+            <w:r>
+              <w:rPr>
+                <w:rFonts w:ascii="Times New Roman" w:eastAsiaTheme="minorHAnsi" w:hAnsi="Times New Roman" w:cs="Times New Roman"/>
+                <w:color w:val="auto"/>
+              </w:rPr>
+              <w:t>Manager submit the program information by clicking on submit button</w:t>
+            </w:r>
+          </w:p>
+          <w:p>
+            <w:pPr>
+              <w:spacing w:after="0" w:line="240" w:lineRule="auto"/>
+              <w:ind w:left="0" w:firstLine="0"/>
+              <w:rPr>
+                <w:rFonts w:ascii="Times New Roman" w:eastAsiaTheme="minorHAnsi" w:hAnsi="Times New Roman" w:cs="Times New Roman"/>
+                <w:color w:val="auto"/>
+              </w:rPr>
+            </w:pPr>
+            <w:r>
+              <w:rPr>
+                <w:rFonts w:ascii="Times New Roman" w:eastAsiaTheme="minorHAnsi" w:hAnsi="Times New Roman" w:cs="Times New Roman"/>
+                <w:color w:val="auto"/>
+              </w:rPr>
+              <w:t xml:space="preserve">3. </w:t>
+            </w:r>
+            <w:r>
+              <w:rPr>
+                <w:rFonts w:ascii="Times New Roman" w:eastAsiaTheme="minorHAnsi" w:hAnsi="Times New Roman" w:cs="Times New Roman"/>
+                <w:color w:val="auto"/>
+              </w:rPr>
+              <w:t>The program data is added to Bughound database.</w:t>
+            </w:r>
+          </w:p>
+          <w:p>
+            <w:pPr>
+              <w:spacing w:after="0" w:line="240" w:lineRule="auto"/>
+              <w:ind w:left="0" w:firstLine="0"/>
+              <w:rPr>
+                <w:rFonts w:ascii="Times New Roman" w:eastAsiaTheme="minorHAnsi" w:hAnsi="Times New Roman" w:cs="Times New Roman"/>
+                <w:color w:val="auto"/>
+              </w:rPr>
+            </w:pPr>
+            <w:r>
+              <w:rPr>
+                <w:rFonts w:ascii="Times New Roman" w:eastAsiaTheme="minorHAnsi" w:hAnsi="Times New Roman" w:cs="Times New Roman"/>
+                <w:color w:val="auto"/>
+              </w:rPr>
+              <w:t xml:space="preserve">4. A success message appears on the screen </w:t>
+            </w:r>
+          </w:p>
+          <w:p>
+            <w:pPr>
+              <w:spacing w:after="0" w:line="240" w:lineRule="auto"/>
+              <w:ind w:left="0" w:firstLine="0"/>
+              <w:rPr>
+                <w:rFonts w:ascii="Times New Roman" w:eastAsiaTheme="minorHAnsi" w:hAnsi="Times New Roman" w:cs="Times New Roman"/>
+                <w:color w:val="auto"/>
+              </w:rPr>
+            </w:pPr>
+            <w:r>
+              <w:rPr>
+                <w:rFonts w:ascii="Times New Roman" w:eastAsiaTheme="minorHAnsi" w:hAnsi="Times New Roman" w:cs="Times New Roman"/>
+                <w:color w:val="auto"/>
+              </w:rPr>
+              <w:t>5</w:t>
+            </w:r>
+            <w:r>
+              <w:rPr>
+                <w:rFonts w:ascii="Times New Roman" w:eastAsiaTheme="minorHAnsi" w:hAnsi="Times New Roman" w:cs="Times New Roman"/>
+                <w:color w:val="auto"/>
+              </w:rPr>
+              <w:t xml:space="preserve">. </w:t>
+            </w:r>
+            <w:r>
+              <w:rPr>
+                <w:rFonts w:ascii="Times New Roman" w:eastAsiaTheme="minorHAnsi" w:hAnsi="Times New Roman" w:cs="Times New Roman"/>
+                <w:color w:val="auto"/>
+              </w:rPr>
+              <w:t>Manager is redirected to the main page of</w:t>
+            </w:r>
+            <w:r>
+              <w:rPr>
+                <w:rFonts w:ascii="Times New Roman" w:eastAsiaTheme="minorHAnsi" w:hAnsi="Times New Roman" w:cs="Times New Roman" w:hint="cs"/>
+                <w:color w:val="auto"/>
+                <w:rtl/>
+              </w:rPr>
+              <w:t xml:space="preserve"> </w:t>
+            </w:r>
+            <w:r>
+              <w:rPr>
+                <w:rFonts w:ascii="Times New Roman" w:eastAsiaTheme="minorHAnsi" w:hAnsi="Times New Roman" w:cs="Times New Roman"/>
+                <w:color w:val="auto"/>
+              </w:rPr>
+              <w:t>the Bughound web app</w:t>
+            </w:r>
+          </w:p>
+          <w:p>
+            <w:pPr>
+              <w:spacing w:after="0" w:line="240" w:lineRule="auto"/>
+              <w:ind w:left="0" w:firstLine="0"/>
+              <w:rPr>
+                <w:rFonts w:ascii="Times New Roman" w:eastAsiaTheme="minorHAnsi" w:hAnsi="Times New Roman" w:cs="Times New Roman"/>
+                <w:color w:val="auto"/>
+              </w:rPr>
+            </w:pPr>
+            <w:r>
+              <w:rPr>
+                <w:rFonts w:ascii="Times New Roman" w:eastAsiaTheme="minorHAnsi" w:hAnsi="Times New Roman" w:cs="Times New Roman"/>
+                <w:color w:val="auto"/>
+              </w:rPr>
+              <w:t>6. Employee is able to choose the program from the bug report form</w:t>
+            </w:r>
+          </w:p>
+        </w:tc>
+      </w:tr>
+      <w:tr>
+        <w:tc>
+          <w:tcPr>
+            <w:tcW w:w="1975" w:type="dxa"/>
+          </w:tcPr>
+          <w:p>
+            <w:pPr>
+              <w:spacing w:after="0" w:line="240" w:lineRule="auto"/>
+              <w:ind w:left="0" w:firstLine="0"/>
+              <w:rPr>
+                <w:rFonts w:ascii="Times New Roman" w:eastAsiaTheme="minorHAnsi" w:hAnsi="Times New Roman" w:cs="Times New Roman"/>
+                <w:color w:val="auto"/>
+              </w:rPr>
+            </w:pPr>
+            <w:r>
+              <w:rPr>
+                <w:rFonts w:ascii="Times New Roman" w:eastAsiaTheme="minorHAnsi" w:hAnsi="Times New Roman" w:cs="Times New Roman"/>
+                <w:color w:val="auto"/>
+              </w:rPr>
+              <w:t>Extensions</w:t>
+            </w:r>
+          </w:p>
+        </w:tc>
+        <w:tc>
+          <w:tcPr>
+            <w:tcW w:w="7375" w:type="dxa"/>
+          </w:tcPr>
+          <w:p>
+            <w:pPr>
+              <w:spacing w:after="0" w:line="240" w:lineRule="auto"/>
+              <w:ind w:left="0" w:firstLine="0"/>
+              <w:rPr>
+                <w:rFonts w:ascii="Times New Roman" w:eastAsiaTheme="minorHAnsi" w:hAnsi="Times New Roman" w:cs="Times New Roman"/>
+                <w:color w:val="auto"/>
+              </w:rPr>
+            </w:pPr>
+            <w:r>
+              <w:rPr>
+                <w:rFonts w:ascii="Times New Roman" w:eastAsiaTheme="minorHAnsi" w:hAnsi="Times New Roman" w:cs="Times New Roman"/>
+                <w:color w:val="auto"/>
+              </w:rPr>
+              <w:t>1a. Manager enters incomplete information.</w:t>
+            </w:r>
+          </w:p>
+          <w:p>
+            <w:pPr>
+              <w:pStyle w:val="ListParagraph"/>
+              <w:numPr>
+                <w:ilvl w:val="0"/>
+                <w:numId w:val="1"/>
+              </w:numPr>
+              <w:spacing w:after="0" w:line="240" w:lineRule="auto"/>
+              <w:rPr>
+                <w:rFonts w:ascii="Times New Roman" w:hAnsi="Times New Roman" w:cs="Times New Roman"/>
+              </w:rPr>
+            </w:pPr>
+            <w:r>
+              <w:rPr>
+                <w:rFonts w:ascii="Times New Roman" w:hAnsi="Times New Roman" w:cs="Times New Roman"/>
+              </w:rPr>
+              <w:t>User is notified by an error on the page</w:t>
+            </w:r>
+          </w:p>
+          <w:p>
+            <w:pPr>
+              <w:spacing w:after="0" w:line="240" w:lineRule="auto"/>
+              <w:rPr>
+                <w:rFonts w:ascii="Times New Roman" w:hAnsi="Times New Roman" w:cs="Times New Roman"/>
+              </w:rPr>
+            </w:pPr>
+            <w:r>
+              <w:rPr>
+                <w:rFonts w:ascii="Times New Roman" w:hAnsi="Times New Roman" w:cs="Times New Roman"/>
+              </w:rPr>
+              <w:t>2a. Manager click on cancel button</w:t>
+            </w:r>
+          </w:p>
+          <w:p>
+            <w:pPr>
+              <w:pStyle w:val="ListParagraph"/>
+              <w:numPr>
+                <w:ilvl w:val="0"/>
+                <w:numId w:val="2"/>
+              </w:numPr>
+              <w:spacing w:after="0" w:line="240" w:lineRule="auto"/>
+              <w:rPr>
+                <w:rFonts w:ascii="Times New Roman" w:hAnsi="Times New Roman" w:cs="Times New Roman"/>
+              </w:rPr>
+            </w:pPr>
+            <w:r>
+              <w:rPr>
+                <w:rFonts w:ascii="Times New Roman" w:hAnsi="Times New Roman" w:cs="Times New Roman"/>
+              </w:rPr>
+              <w:t xml:space="preserve">Step 4  </w:t>
+            </w:r>
+          </w:p>
+        </w:tc>
+      </w:tr>
+      <w:tr>
+        <w:tc>
+          <w:tcPr>
+            <w:tcW w:w="1975" w:type="dxa"/>
+          </w:tcPr>
+          <w:p>
+            <w:pPr>
+              <w:spacing w:after="0" w:line="240" w:lineRule="auto"/>
+              <w:ind w:left="0" w:firstLine="0"/>
+              <w:rPr>
+                <w:rFonts w:ascii="Times New Roman" w:eastAsiaTheme="minorHAnsi" w:hAnsi="Times New Roman" w:cs="Times New Roman"/>
+                <w:color w:val="auto"/>
+              </w:rPr>
+            </w:pPr>
+            <w:r>
+              <w:rPr>
+                <w:rFonts w:ascii="Times New Roman" w:eastAsiaTheme="minorHAnsi" w:hAnsi="Times New Roman" w:cs="Times New Roman"/>
+                <w:color w:val="auto"/>
+              </w:rPr>
+              <w:t>Frequency of Occurrence</w:t>
+            </w:r>
+          </w:p>
+        </w:tc>
+        <w:tc>
+          <w:tcPr>
+            <w:tcW w:w="7375" w:type="dxa"/>
+          </w:tcPr>
+          <w:p>
+            <w:pPr>
+              <w:spacing w:after="0" w:line="240" w:lineRule="auto"/>
+              <w:ind w:left="0" w:firstLine="0"/>
+              <w:rPr>
+                <w:rFonts w:ascii="Times New Roman" w:eastAsiaTheme="minorHAnsi" w:hAnsi="Times New Roman" w:cs="Times New Roman"/>
+                <w:color w:val="auto"/>
+              </w:rPr>
+            </w:pPr>
+            <w:r>
+              <w:rPr>
+                <w:rFonts w:ascii="Times New Roman" w:eastAsiaTheme="minorHAnsi" w:hAnsi="Times New Roman" w:cs="Times New Roman"/>
+                <w:color w:val="auto"/>
+              </w:rPr>
+              <w:t>Each time a new program is needed to be added buy manager</w:t>
+            </w:r>
           </w:p>
         </w:tc>
       </w:tr>
@@ -2661,7 +3976,30 @@
                 <w:color w:val="auto"/>
               </w:rPr>
             </w:pPr>
-            <w:proofErr w:type="spellStart"/>
+            <w:r>
+              <w:rPr>
+                <w:rFonts w:ascii="Times New Roman" w:eastAsiaTheme="minorHAnsi" w:hAnsi="Times New Roman" w:cs="Times New Roman"/>
+                <w:color w:val="auto"/>
+              </w:rPr>
+              <w:t>Bughound Program up and running</w:t>
+            </w:r>
+            <w:r>
+              <w:rPr>
+                <w:rFonts w:ascii="Times New Roman" w:eastAsiaTheme="minorHAnsi" w:hAnsi="Times New Roman" w:cs="Times New Roman"/>
+                <w:color w:val="auto"/>
+              </w:rPr>
+              <w:t>:</w:t>
+            </w:r>
+          </w:p>
+          <w:p>
+            <w:pPr>
+              <w:spacing w:after="0" w:line="240" w:lineRule="auto"/>
+              <w:ind w:left="0" w:firstLine="0"/>
+              <w:rPr>
+                <w:rFonts w:ascii="Times New Roman" w:eastAsiaTheme="minorHAnsi" w:hAnsi="Times New Roman" w:cs="Times New Roman"/>
+                <w:color w:val="auto"/>
+              </w:rPr>
+            </w:pPr>
             <w:r>
               <w:rPr>
                 <w:rFonts w:ascii="Times New Roman" w:eastAsiaTheme="minorHAnsi" w:hAnsi="Times New Roman" w:cs="Times New Roman"/>
@@ -2669,40 +4007,6 @@
               </w:rPr>
               <w:t>Bughound</w:t>
             </w:r>
-            <w:proofErr w:type="spellEnd"/>
-            <w:r>
-              <w:rPr>
-                <w:rFonts w:ascii="Times New Roman" w:eastAsiaTheme="minorHAnsi" w:hAnsi="Times New Roman" w:cs="Times New Roman"/>
-                <w:color w:val="auto"/>
-              </w:rPr>
-              <w:t xml:space="preserve"> Program up and running</w:t>
-            </w:r>
-            <w:r>
-              <w:rPr>
-                <w:rFonts w:ascii="Times New Roman" w:eastAsiaTheme="minorHAnsi" w:hAnsi="Times New Roman" w:cs="Times New Roman"/>
-                <w:color w:val="auto"/>
-              </w:rPr>
-              <w:t>:</w:t>
-            </w:r>
-          </w:p>
-          <w:p>
-            <w:pPr>
-              <w:spacing w:after="0" w:line="240" w:lineRule="auto"/>
-              <w:ind w:left="0" w:firstLine="0"/>
-              <w:rPr>
-                <w:rFonts w:ascii="Times New Roman" w:eastAsiaTheme="minorHAnsi" w:hAnsi="Times New Roman" w:cs="Times New Roman"/>
-                <w:color w:val="auto"/>
-              </w:rPr>
-            </w:pPr>
-            <w:proofErr w:type="spellStart"/>
-            <w:r>
-              <w:rPr>
-                <w:rFonts w:ascii="Times New Roman" w:eastAsiaTheme="minorHAnsi" w:hAnsi="Times New Roman" w:cs="Times New Roman"/>
-                <w:color w:val="auto"/>
-              </w:rPr>
-              <w:t>Bughound</w:t>
-            </w:r>
-            <w:proofErr w:type="spellEnd"/>
             <w:r>
               <w:rPr>
                 <w:rFonts w:ascii="Times New Roman" w:eastAsiaTheme="minorHAnsi" w:hAnsi="Times New Roman" w:cs="Times New Roman"/>
@@ -2716,7 +4020,7 @@
               <w:pStyle w:val="ListParagraph"/>
               <w:numPr>
                 <w:ilvl w:val="0"/>
-                <w:numId w:val="3"/>
+                <w:numId w:val="4"/>
               </w:numPr>
               <w:spacing w:after="0" w:line="240" w:lineRule="auto"/>
               <w:rPr>
@@ -2747,7 +4051,7 @@
               <w:pStyle w:val="ListParagraph"/>
               <w:numPr>
                 <w:ilvl w:val="0"/>
-                <w:numId w:val="3"/>
+                <w:numId w:val="4"/>
               </w:numPr>
               <w:spacing w:after="0" w:line="240" w:lineRule="auto"/>
               <w:rPr>
@@ -2766,26 +4070,18 @@
               <w:pStyle w:val="ListParagraph"/>
               <w:numPr>
                 <w:ilvl w:val="0"/>
-                <w:numId w:val="3"/>
+                <w:numId w:val="4"/>
               </w:numPr>
               <w:spacing w:after="0" w:line="240" w:lineRule="auto"/>
               <w:rPr>
                 <w:rFonts w:ascii="Times New Roman" w:hAnsi="Times New Roman" w:cs="Times New Roman"/>
               </w:rPr>
             </w:pPr>
-            <w:proofErr w:type="spellStart"/>
-            <w:r>
-              <w:rPr>
-                <w:rFonts w:ascii="Times New Roman" w:hAnsi="Times New Roman" w:cs="Times New Roman"/>
-              </w:rPr>
-              <w:t>Bughound</w:t>
-            </w:r>
-            <w:proofErr w:type="spellEnd"/>
-            <w:r>
-              <w:rPr>
-                <w:rFonts w:ascii="Times New Roman" w:hAnsi="Times New Roman" w:cs="Times New Roman"/>
-              </w:rPr>
-              <w:t xml:space="preserve"> </w:t>
+            <w:r>
+              <w:rPr>
+                <w:rFonts w:ascii="Times New Roman" w:hAnsi="Times New Roman" w:cs="Times New Roman"/>
+              </w:rPr>
+              <w:t xml:space="preserve">Bughound </w:t>
             </w:r>
             <w:r>
               <w:rPr>
@@ -2810,7 +4106,7 @@
             <w:pPr>
               <w:numPr>
                 <w:ilvl w:val="0"/>
-                <w:numId w:val="3"/>
+                <w:numId w:val="4"/>
               </w:numPr>
               <w:spacing w:after="0" w:line="240" w:lineRule="auto"/>
               <w:contextualSpacing/>
@@ -2880,23 +4176,7 @@
                 <w:rFonts w:ascii="Times New Roman" w:eastAsiaTheme="minorHAnsi" w:hAnsi="Times New Roman" w:cs="Times New Roman"/>
                 <w:color w:val="auto"/>
               </w:rPr>
-              <w:t xml:space="preserve">User </w:t>
-            </w:r>
-            <w:proofErr w:type="gramStart"/>
-            <w:r>
-              <w:rPr>
-                <w:rFonts w:ascii="Times New Roman" w:eastAsiaTheme="minorHAnsi" w:hAnsi="Times New Roman" w:cs="Times New Roman"/>
-                <w:color w:val="auto"/>
-              </w:rPr>
-              <w:t>is able to</w:t>
-            </w:r>
-            <w:proofErr w:type="gramEnd"/>
-            <w:r>
-              <w:rPr>
-                <w:rFonts w:ascii="Times New Roman" w:eastAsiaTheme="minorHAnsi" w:hAnsi="Times New Roman" w:cs="Times New Roman"/>
-                <w:color w:val="auto"/>
-              </w:rPr>
-              <w:t xml:space="preserve"> add a program</w:t>
+              <w:t>User is able to add a program</w:t>
             </w:r>
           </w:p>
         </w:tc>
@@ -2920,6 +4200,7 @@
                 <w:rFonts w:ascii="Times New Roman" w:eastAsiaTheme="minorHAnsi" w:hAnsi="Times New Roman" w:cs="Times New Roman"/>
                 <w:color w:val="auto"/>
               </w:rPr>
+              <w:lastRenderedPageBreak/>
               <w:t>Main Success Scenario</w:t>
             </w:r>
           </w:p>
@@ -2997,23 +4278,7 @@
                 <w:rFonts w:ascii="Times New Roman" w:eastAsiaTheme="minorHAnsi" w:hAnsi="Times New Roman" w:cs="Times New Roman"/>
                 <w:color w:val="auto"/>
               </w:rPr>
-              <w:t xml:space="preserve">The program data is added to </w:t>
-            </w:r>
-            <w:proofErr w:type="spellStart"/>
-            <w:r>
-              <w:rPr>
-                <w:rFonts w:ascii="Times New Roman" w:eastAsiaTheme="minorHAnsi" w:hAnsi="Times New Roman" w:cs="Times New Roman"/>
-                <w:color w:val="auto"/>
-              </w:rPr>
-              <w:t>Bughound</w:t>
-            </w:r>
-            <w:proofErr w:type="spellEnd"/>
-            <w:r>
-              <w:rPr>
-                <w:rFonts w:ascii="Times New Roman" w:eastAsiaTheme="minorHAnsi" w:hAnsi="Times New Roman" w:cs="Times New Roman"/>
-                <w:color w:val="auto"/>
-              </w:rPr>
-              <w:t xml:space="preserve"> database.</w:t>
+              <w:t>The program data is added to Bughound database.</w:t>
             </w:r>
           </w:p>
           <w:p>
@@ -3076,56 +4341,24 @@
                 <w:rFonts w:ascii="Times New Roman" w:eastAsiaTheme="minorHAnsi" w:hAnsi="Times New Roman" w:cs="Times New Roman"/>
                 <w:color w:val="auto"/>
               </w:rPr>
-              <w:t xml:space="preserve">the </w:t>
-            </w:r>
-            <w:proofErr w:type="spellStart"/>
-            <w:r>
-              <w:rPr>
-                <w:rFonts w:ascii="Times New Roman" w:eastAsiaTheme="minorHAnsi" w:hAnsi="Times New Roman" w:cs="Times New Roman"/>
-                <w:color w:val="auto"/>
-              </w:rPr>
-              <w:t>Bughound</w:t>
-            </w:r>
-            <w:proofErr w:type="spellEnd"/>
-            <w:r>
-              <w:rPr>
-                <w:rFonts w:ascii="Times New Roman" w:eastAsiaTheme="minorHAnsi" w:hAnsi="Times New Roman" w:cs="Times New Roman"/>
-                <w:color w:val="auto"/>
-              </w:rPr>
-              <w:t xml:space="preserve"> web app</w:t>
-            </w:r>
-          </w:p>
-          <w:p>
-            <w:pPr>
-              <w:spacing w:after="0" w:line="240" w:lineRule="auto"/>
-              <w:ind w:left="0" w:firstLine="0"/>
-              <w:rPr>
-                <w:rFonts w:ascii="Times New Roman" w:eastAsiaTheme="minorHAnsi" w:hAnsi="Times New Roman" w:cs="Times New Roman"/>
-                <w:color w:val="auto"/>
-              </w:rPr>
-            </w:pPr>
-            <w:r>
-              <w:rPr>
-                <w:rFonts w:ascii="Times New Roman" w:eastAsiaTheme="minorHAnsi" w:hAnsi="Times New Roman" w:cs="Times New Roman"/>
-                <w:color w:val="auto"/>
-              </w:rPr>
-              <w:t xml:space="preserve">6. Employee </w:t>
-            </w:r>
-            <w:proofErr w:type="gramStart"/>
-            <w:r>
-              <w:rPr>
-                <w:rFonts w:ascii="Times New Roman" w:eastAsiaTheme="minorHAnsi" w:hAnsi="Times New Roman" w:cs="Times New Roman"/>
-                <w:color w:val="auto"/>
-              </w:rPr>
-              <w:t>is able to</w:t>
-            </w:r>
-            <w:proofErr w:type="gramEnd"/>
-            <w:r>
-              <w:rPr>
-                <w:rFonts w:ascii="Times New Roman" w:eastAsiaTheme="minorHAnsi" w:hAnsi="Times New Roman" w:cs="Times New Roman"/>
-                <w:color w:val="auto"/>
-              </w:rPr>
-              <w:t xml:space="preserve"> choose the program from the bug report form</w:t>
+              <w:t>the Bughound web app</w:t>
+            </w:r>
+          </w:p>
+          <w:p>
+            <w:pPr>
+              <w:spacing w:after="0" w:line="240" w:lineRule="auto"/>
+              <w:ind w:left="0" w:firstLine="0"/>
+              <w:rPr>
+                <w:rFonts w:ascii="Times New Roman" w:eastAsiaTheme="minorHAnsi" w:hAnsi="Times New Roman" w:cs="Times New Roman"/>
+                <w:color w:val="auto"/>
+              </w:rPr>
+            </w:pPr>
+            <w:r>
+              <w:rPr>
+                <w:rFonts w:ascii="Times New Roman" w:eastAsiaTheme="minorHAnsi" w:hAnsi="Times New Roman" w:cs="Times New Roman"/>
+                <w:color w:val="auto"/>
+              </w:rPr>
+              <w:t>6. Employee is able to choose the program from the bug report form</w:t>
             </w:r>
           </w:p>
         </w:tc>
@@ -3693,7 +4926,30 @@
                 <w:color w:val="auto"/>
               </w:rPr>
             </w:pPr>
-            <w:proofErr w:type="spellStart"/>
+            <w:r>
+              <w:rPr>
+                <w:rFonts w:ascii="Times New Roman" w:eastAsiaTheme="minorHAnsi" w:hAnsi="Times New Roman" w:cs="Times New Roman"/>
+                <w:color w:val="auto"/>
+              </w:rPr>
+              <w:t>Bughound Program up and running</w:t>
+            </w:r>
+            <w:r>
+              <w:rPr>
+                <w:rFonts w:ascii="Times New Roman" w:eastAsiaTheme="minorHAnsi" w:hAnsi="Times New Roman" w:cs="Times New Roman"/>
+                <w:color w:val="auto"/>
+              </w:rPr>
+              <w:t>:</w:t>
+            </w:r>
+          </w:p>
+          <w:p>
+            <w:pPr>
+              <w:spacing w:after="0" w:line="240" w:lineRule="auto"/>
+              <w:ind w:left="0" w:firstLine="0"/>
+              <w:rPr>
+                <w:rFonts w:ascii="Times New Roman" w:eastAsiaTheme="minorHAnsi" w:hAnsi="Times New Roman" w:cs="Times New Roman"/>
+                <w:color w:val="auto"/>
+              </w:rPr>
+            </w:pPr>
             <w:r>
               <w:rPr>
                 <w:rFonts w:ascii="Times New Roman" w:eastAsiaTheme="minorHAnsi" w:hAnsi="Times New Roman" w:cs="Times New Roman"/>
@@ -3701,40 +4957,6 @@
               </w:rPr>
               <w:t>Bughound</w:t>
             </w:r>
-            <w:proofErr w:type="spellEnd"/>
-            <w:r>
-              <w:rPr>
-                <w:rFonts w:ascii="Times New Roman" w:eastAsiaTheme="minorHAnsi" w:hAnsi="Times New Roman" w:cs="Times New Roman"/>
-                <w:color w:val="auto"/>
-              </w:rPr>
-              <w:t xml:space="preserve"> Program up and running</w:t>
-            </w:r>
-            <w:r>
-              <w:rPr>
-                <w:rFonts w:ascii="Times New Roman" w:eastAsiaTheme="minorHAnsi" w:hAnsi="Times New Roman" w:cs="Times New Roman"/>
-                <w:color w:val="auto"/>
-              </w:rPr>
-              <w:t>:</w:t>
-            </w:r>
-          </w:p>
-          <w:p>
-            <w:pPr>
-              <w:spacing w:after="0" w:line="240" w:lineRule="auto"/>
-              <w:ind w:left="0" w:firstLine="0"/>
-              <w:rPr>
-                <w:rFonts w:ascii="Times New Roman" w:eastAsiaTheme="minorHAnsi" w:hAnsi="Times New Roman" w:cs="Times New Roman"/>
-                <w:color w:val="auto"/>
-              </w:rPr>
-            </w:pPr>
-            <w:proofErr w:type="spellStart"/>
-            <w:r>
-              <w:rPr>
-                <w:rFonts w:ascii="Times New Roman" w:eastAsiaTheme="minorHAnsi" w:hAnsi="Times New Roman" w:cs="Times New Roman"/>
-                <w:color w:val="auto"/>
-              </w:rPr>
-              <w:t>Bughound</w:t>
-            </w:r>
-            <w:proofErr w:type="spellEnd"/>
             <w:r>
               <w:rPr>
                 <w:rFonts w:ascii="Times New Roman" w:eastAsiaTheme="minorHAnsi" w:hAnsi="Times New Roman" w:cs="Times New Roman"/>
@@ -3748,7 +4970,7 @@
               <w:pStyle w:val="ListParagraph"/>
               <w:numPr>
                 <w:ilvl w:val="0"/>
-                <w:numId w:val="3"/>
+                <w:numId w:val="4"/>
               </w:numPr>
               <w:spacing w:after="0" w:line="240" w:lineRule="auto"/>
               <w:rPr>
@@ -3759,7 +4981,6 @@
               <w:rPr>
                 <w:rFonts w:ascii="Times New Roman" w:hAnsi="Times New Roman" w:cs="Times New Roman"/>
               </w:rPr>
-              <w:lastRenderedPageBreak/>
               <w:t xml:space="preserve">Database is </w:t>
             </w:r>
             <w:r>
@@ -3780,7 +5001,7 @@
               <w:pStyle w:val="ListParagraph"/>
               <w:numPr>
                 <w:ilvl w:val="0"/>
-                <w:numId w:val="3"/>
+                <w:numId w:val="4"/>
               </w:numPr>
               <w:spacing w:after="0" w:line="240" w:lineRule="auto"/>
               <w:rPr>
@@ -3799,26 +5020,18 @@
               <w:pStyle w:val="ListParagraph"/>
               <w:numPr>
                 <w:ilvl w:val="0"/>
-                <w:numId w:val="3"/>
+                <w:numId w:val="4"/>
               </w:numPr>
               <w:spacing w:after="0" w:line="240" w:lineRule="auto"/>
               <w:rPr>
                 <w:rFonts w:ascii="Times New Roman" w:hAnsi="Times New Roman" w:cs="Times New Roman"/>
               </w:rPr>
             </w:pPr>
-            <w:proofErr w:type="spellStart"/>
-            <w:r>
-              <w:rPr>
-                <w:rFonts w:ascii="Times New Roman" w:hAnsi="Times New Roman" w:cs="Times New Roman"/>
-              </w:rPr>
-              <w:t>Bughound</w:t>
-            </w:r>
-            <w:proofErr w:type="spellEnd"/>
-            <w:r>
-              <w:rPr>
-                <w:rFonts w:ascii="Times New Roman" w:hAnsi="Times New Roman" w:cs="Times New Roman"/>
-              </w:rPr>
-              <w:t xml:space="preserve"> </w:t>
+            <w:r>
+              <w:rPr>
+                <w:rFonts w:ascii="Times New Roman" w:hAnsi="Times New Roman" w:cs="Times New Roman"/>
+              </w:rPr>
+              <w:t xml:space="preserve">Bughound </w:t>
             </w:r>
             <w:r>
               <w:rPr>
@@ -3843,7 +5056,7 @@
             <w:pPr>
               <w:numPr>
                 <w:ilvl w:val="0"/>
-                <w:numId w:val="3"/>
+                <w:numId w:val="4"/>
               </w:numPr>
               <w:spacing w:after="0" w:line="240" w:lineRule="auto"/>
               <w:contextualSpacing/>
@@ -3891,7 +5104,6 @@
                 <w:rFonts w:ascii="Times New Roman" w:eastAsiaTheme="minorHAnsi" w:hAnsi="Times New Roman" w:cs="Times New Roman"/>
                 <w:color w:val="auto"/>
               </w:rPr>
-              <w:lastRenderedPageBreak/>
               <w:t>Success Guarantee</w:t>
             </w:r>
           </w:p>
@@ -3914,23 +5126,7 @@
                 <w:rFonts w:ascii="Times New Roman" w:eastAsiaTheme="minorHAnsi" w:hAnsi="Times New Roman" w:cs="Times New Roman"/>
                 <w:color w:val="auto"/>
               </w:rPr>
-              <w:t xml:space="preserve">User </w:t>
-            </w:r>
-            <w:proofErr w:type="gramStart"/>
-            <w:r>
-              <w:rPr>
-                <w:rFonts w:ascii="Times New Roman" w:eastAsiaTheme="minorHAnsi" w:hAnsi="Times New Roman" w:cs="Times New Roman"/>
-                <w:color w:val="auto"/>
-              </w:rPr>
-              <w:t>is able to</w:t>
-            </w:r>
-            <w:proofErr w:type="gramEnd"/>
-            <w:r>
-              <w:rPr>
-                <w:rFonts w:ascii="Times New Roman" w:eastAsiaTheme="minorHAnsi" w:hAnsi="Times New Roman" w:cs="Times New Roman"/>
-                <w:color w:val="auto"/>
-              </w:rPr>
-              <w:t xml:space="preserve"> add a program</w:t>
+              <w:t>User is able to add a program</w:t>
             </w:r>
           </w:p>
         </w:tc>
@@ -4031,23 +5227,7 @@
                 <w:rFonts w:ascii="Times New Roman" w:eastAsiaTheme="minorHAnsi" w:hAnsi="Times New Roman" w:cs="Times New Roman"/>
                 <w:color w:val="auto"/>
               </w:rPr>
-              <w:t xml:space="preserve">The program data is added to </w:t>
-            </w:r>
-            <w:proofErr w:type="spellStart"/>
-            <w:r>
-              <w:rPr>
-                <w:rFonts w:ascii="Times New Roman" w:eastAsiaTheme="minorHAnsi" w:hAnsi="Times New Roman" w:cs="Times New Roman"/>
-                <w:color w:val="auto"/>
-              </w:rPr>
-              <w:t>Bughound</w:t>
-            </w:r>
-            <w:proofErr w:type="spellEnd"/>
-            <w:r>
-              <w:rPr>
-                <w:rFonts w:ascii="Times New Roman" w:eastAsiaTheme="minorHAnsi" w:hAnsi="Times New Roman" w:cs="Times New Roman"/>
-                <w:color w:val="auto"/>
-              </w:rPr>
-              <w:t xml:space="preserve"> database.</w:t>
+              <w:t>The program data is added to Bughound database.</w:t>
             </w:r>
           </w:p>
           <w:p>
@@ -4110,56 +5290,24 @@
                 <w:rFonts w:ascii="Times New Roman" w:eastAsiaTheme="minorHAnsi" w:hAnsi="Times New Roman" w:cs="Times New Roman"/>
                 <w:color w:val="auto"/>
               </w:rPr>
-              <w:t xml:space="preserve">the </w:t>
-            </w:r>
-            <w:proofErr w:type="spellStart"/>
-            <w:r>
-              <w:rPr>
-                <w:rFonts w:ascii="Times New Roman" w:eastAsiaTheme="minorHAnsi" w:hAnsi="Times New Roman" w:cs="Times New Roman"/>
-                <w:color w:val="auto"/>
-              </w:rPr>
-              <w:t>Bughound</w:t>
-            </w:r>
-            <w:proofErr w:type="spellEnd"/>
-            <w:r>
-              <w:rPr>
-                <w:rFonts w:ascii="Times New Roman" w:eastAsiaTheme="minorHAnsi" w:hAnsi="Times New Roman" w:cs="Times New Roman"/>
-                <w:color w:val="auto"/>
-              </w:rPr>
-              <w:t xml:space="preserve"> web app</w:t>
-            </w:r>
-          </w:p>
-          <w:p>
-            <w:pPr>
-              <w:spacing w:after="0" w:line="240" w:lineRule="auto"/>
-              <w:ind w:left="0" w:firstLine="0"/>
-              <w:rPr>
-                <w:rFonts w:ascii="Times New Roman" w:eastAsiaTheme="minorHAnsi" w:hAnsi="Times New Roman" w:cs="Times New Roman"/>
-                <w:color w:val="auto"/>
-              </w:rPr>
-            </w:pPr>
-            <w:r>
-              <w:rPr>
-                <w:rFonts w:ascii="Times New Roman" w:eastAsiaTheme="minorHAnsi" w:hAnsi="Times New Roman" w:cs="Times New Roman"/>
-                <w:color w:val="auto"/>
-              </w:rPr>
-              <w:t xml:space="preserve">6. Employee </w:t>
-            </w:r>
-            <w:proofErr w:type="gramStart"/>
-            <w:r>
-              <w:rPr>
-                <w:rFonts w:ascii="Times New Roman" w:eastAsiaTheme="minorHAnsi" w:hAnsi="Times New Roman" w:cs="Times New Roman"/>
-                <w:color w:val="auto"/>
-              </w:rPr>
-              <w:t>is able to</w:t>
-            </w:r>
-            <w:proofErr w:type="gramEnd"/>
-            <w:r>
-              <w:rPr>
-                <w:rFonts w:ascii="Times New Roman" w:eastAsiaTheme="minorHAnsi" w:hAnsi="Times New Roman" w:cs="Times New Roman"/>
-                <w:color w:val="auto"/>
-              </w:rPr>
-              <w:t xml:space="preserve"> choose the program from the bug report form</w:t>
+              <w:t>the Bughound web app</w:t>
+            </w:r>
+          </w:p>
+          <w:p>
+            <w:pPr>
+              <w:spacing w:after="0" w:line="240" w:lineRule="auto"/>
+              <w:ind w:left="0" w:firstLine="0"/>
+              <w:rPr>
+                <w:rFonts w:ascii="Times New Roman" w:eastAsiaTheme="minorHAnsi" w:hAnsi="Times New Roman" w:cs="Times New Roman"/>
+                <w:color w:val="auto"/>
+              </w:rPr>
+            </w:pPr>
+            <w:r>
+              <w:rPr>
+                <w:rFonts w:ascii="Times New Roman" w:eastAsiaTheme="minorHAnsi" w:hAnsi="Times New Roman" w:cs="Times New Roman"/>
+                <w:color w:val="auto"/>
+              </w:rPr>
+              <w:t>6. Employee is able to choose the program from the bug report form</w:t>
             </w:r>
           </w:p>
         </w:tc>
@@ -4710,6 +5858,7 @@
                 <w:rFonts w:ascii="Times New Roman" w:eastAsiaTheme="minorHAnsi" w:hAnsi="Times New Roman" w:cs="Times New Roman"/>
                 <w:color w:val="auto"/>
               </w:rPr>
+              <w:lastRenderedPageBreak/>
               <w:t>Preconditions</w:t>
             </w:r>
           </w:p>
@@ -4727,7 +5876,30 @@
                 <w:color w:val="auto"/>
               </w:rPr>
             </w:pPr>
-            <w:proofErr w:type="spellStart"/>
+            <w:r>
+              <w:rPr>
+                <w:rFonts w:ascii="Times New Roman" w:eastAsiaTheme="minorHAnsi" w:hAnsi="Times New Roman" w:cs="Times New Roman"/>
+                <w:color w:val="auto"/>
+              </w:rPr>
+              <w:t>Bughound Program up and running</w:t>
+            </w:r>
+            <w:r>
+              <w:rPr>
+                <w:rFonts w:ascii="Times New Roman" w:eastAsiaTheme="minorHAnsi" w:hAnsi="Times New Roman" w:cs="Times New Roman"/>
+                <w:color w:val="auto"/>
+              </w:rPr>
+              <w:t>:</w:t>
+            </w:r>
+          </w:p>
+          <w:p>
+            <w:pPr>
+              <w:spacing w:after="0" w:line="240" w:lineRule="auto"/>
+              <w:ind w:left="0" w:firstLine="0"/>
+              <w:rPr>
+                <w:rFonts w:ascii="Times New Roman" w:eastAsiaTheme="minorHAnsi" w:hAnsi="Times New Roman" w:cs="Times New Roman"/>
+                <w:color w:val="auto"/>
+              </w:rPr>
+            </w:pPr>
             <w:r>
               <w:rPr>
                 <w:rFonts w:ascii="Times New Roman" w:eastAsiaTheme="minorHAnsi" w:hAnsi="Times New Roman" w:cs="Times New Roman"/>
@@ -4735,40 +5907,6 @@
               </w:rPr>
               <w:t>Bughound</w:t>
             </w:r>
-            <w:proofErr w:type="spellEnd"/>
-            <w:r>
-              <w:rPr>
-                <w:rFonts w:ascii="Times New Roman" w:eastAsiaTheme="minorHAnsi" w:hAnsi="Times New Roman" w:cs="Times New Roman"/>
-                <w:color w:val="auto"/>
-              </w:rPr>
-              <w:t xml:space="preserve"> Program up and running</w:t>
-            </w:r>
-            <w:r>
-              <w:rPr>
-                <w:rFonts w:ascii="Times New Roman" w:eastAsiaTheme="minorHAnsi" w:hAnsi="Times New Roman" w:cs="Times New Roman"/>
-                <w:color w:val="auto"/>
-              </w:rPr>
-              <w:t>:</w:t>
-            </w:r>
-          </w:p>
-          <w:p>
-            <w:pPr>
-              <w:spacing w:after="0" w:line="240" w:lineRule="auto"/>
-              <w:ind w:left="0" w:firstLine="0"/>
-              <w:rPr>
-                <w:rFonts w:ascii="Times New Roman" w:eastAsiaTheme="minorHAnsi" w:hAnsi="Times New Roman" w:cs="Times New Roman"/>
-                <w:color w:val="auto"/>
-              </w:rPr>
-            </w:pPr>
-            <w:proofErr w:type="spellStart"/>
-            <w:r>
-              <w:rPr>
-                <w:rFonts w:ascii="Times New Roman" w:eastAsiaTheme="minorHAnsi" w:hAnsi="Times New Roman" w:cs="Times New Roman"/>
-                <w:color w:val="auto"/>
-              </w:rPr>
-              <w:t>Bughound</w:t>
-            </w:r>
-            <w:proofErr w:type="spellEnd"/>
             <w:r>
               <w:rPr>
                 <w:rFonts w:ascii="Times New Roman" w:eastAsiaTheme="minorHAnsi" w:hAnsi="Times New Roman" w:cs="Times New Roman"/>
@@ -4782,7 +5920,7 @@
               <w:pStyle w:val="ListParagraph"/>
               <w:numPr>
                 <w:ilvl w:val="0"/>
-                <w:numId w:val="3"/>
+                <w:numId w:val="4"/>
               </w:numPr>
               <w:spacing w:after="0" w:line="240" w:lineRule="auto"/>
               <w:rPr>
@@ -4813,7 +5951,7 @@
               <w:pStyle w:val="ListParagraph"/>
               <w:numPr>
                 <w:ilvl w:val="0"/>
-                <w:numId w:val="3"/>
+                <w:numId w:val="4"/>
               </w:numPr>
               <w:spacing w:after="0" w:line="240" w:lineRule="auto"/>
               <w:rPr>
@@ -4832,26 +5970,18 @@
               <w:pStyle w:val="ListParagraph"/>
               <w:numPr>
                 <w:ilvl w:val="0"/>
-                <w:numId w:val="3"/>
+                <w:numId w:val="4"/>
               </w:numPr>
               <w:spacing w:after="0" w:line="240" w:lineRule="auto"/>
               <w:rPr>
                 <w:rFonts w:ascii="Times New Roman" w:hAnsi="Times New Roman" w:cs="Times New Roman"/>
               </w:rPr>
             </w:pPr>
-            <w:proofErr w:type="spellStart"/>
-            <w:r>
-              <w:rPr>
-                <w:rFonts w:ascii="Times New Roman" w:hAnsi="Times New Roman" w:cs="Times New Roman"/>
-              </w:rPr>
-              <w:t>Bughound</w:t>
-            </w:r>
-            <w:proofErr w:type="spellEnd"/>
-            <w:r>
-              <w:rPr>
-                <w:rFonts w:ascii="Times New Roman" w:hAnsi="Times New Roman" w:cs="Times New Roman"/>
-              </w:rPr>
-              <w:t xml:space="preserve"> </w:t>
+            <w:r>
+              <w:rPr>
+                <w:rFonts w:ascii="Times New Roman" w:hAnsi="Times New Roman" w:cs="Times New Roman"/>
+              </w:rPr>
+              <w:t xml:space="preserve">Bughound </w:t>
             </w:r>
             <w:r>
               <w:rPr>
@@ -4876,7 +6006,7 @@
             <w:pPr>
               <w:numPr>
                 <w:ilvl w:val="0"/>
-                <w:numId w:val="3"/>
+                <w:numId w:val="4"/>
               </w:numPr>
               <w:spacing w:after="0" w:line="240" w:lineRule="auto"/>
               <w:contextualSpacing/>
@@ -4946,23 +6076,7 @@
                 <w:rFonts w:ascii="Times New Roman" w:eastAsiaTheme="minorHAnsi" w:hAnsi="Times New Roman" w:cs="Times New Roman"/>
                 <w:color w:val="auto"/>
               </w:rPr>
-              <w:t xml:space="preserve">User </w:t>
-            </w:r>
-            <w:proofErr w:type="gramStart"/>
-            <w:r>
-              <w:rPr>
-                <w:rFonts w:ascii="Times New Roman" w:eastAsiaTheme="minorHAnsi" w:hAnsi="Times New Roman" w:cs="Times New Roman"/>
-                <w:color w:val="auto"/>
-              </w:rPr>
-              <w:t>is able to</w:t>
-            </w:r>
-            <w:proofErr w:type="gramEnd"/>
-            <w:r>
-              <w:rPr>
-                <w:rFonts w:ascii="Times New Roman" w:eastAsiaTheme="minorHAnsi" w:hAnsi="Times New Roman" w:cs="Times New Roman"/>
-                <w:color w:val="auto"/>
-              </w:rPr>
-              <w:t xml:space="preserve"> add a program</w:t>
+              <w:t>User is able to add a program</w:t>
             </w:r>
           </w:p>
         </w:tc>
@@ -5063,23 +6177,7 @@
                 <w:rFonts w:ascii="Times New Roman" w:eastAsiaTheme="minorHAnsi" w:hAnsi="Times New Roman" w:cs="Times New Roman"/>
                 <w:color w:val="auto"/>
               </w:rPr>
-              <w:t xml:space="preserve">The program data is added to </w:t>
-            </w:r>
-            <w:proofErr w:type="spellStart"/>
-            <w:r>
-              <w:rPr>
-                <w:rFonts w:ascii="Times New Roman" w:eastAsiaTheme="minorHAnsi" w:hAnsi="Times New Roman" w:cs="Times New Roman"/>
-                <w:color w:val="auto"/>
-              </w:rPr>
-              <w:t>Bughound</w:t>
-            </w:r>
-            <w:proofErr w:type="spellEnd"/>
-            <w:r>
-              <w:rPr>
-                <w:rFonts w:ascii="Times New Roman" w:eastAsiaTheme="minorHAnsi" w:hAnsi="Times New Roman" w:cs="Times New Roman"/>
-                <w:color w:val="auto"/>
-              </w:rPr>
-              <w:t xml:space="preserve"> database.</w:t>
+              <w:t>The program data is added to Bughound database.</w:t>
             </w:r>
           </w:p>
           <w:p>
@@ -5142,1089 +6240,24 @@
                 <w:rFonts w:ascii="Times New Roman" w:eastAsiaTheme="minorHAnsi" w:hAnsi="Times New Roman" w:cs="Times New Roman"/>
                 <w:color w:val="auto"/>
               </w:rPr>
-              <w:t xml:space="preserve">the </w:t>
-            </w:r>
-            <w:proofErr w:type="spellStart"/>
-            <w:r>
-              <w:rPr>
-                <w:rFonts w:ascii="Times New Roman" w:eastAsiaTheme="minorHAnsi" w:hAnsi="Times New Roman" w:cs="Times New Roman"/>
-                <w:color w:val="auto"/>
-              </w:rPr>
-              <w:t>Bughound</w:t>
-            </w:r>
-            <w:proofErr w:type="spellEnd"/>
-            <w:r>
-              <w:rPr>
-                <w:rFonts w:ascii="Times New Roman" w:eastAsiaTheme="minorHAnsi" w:hAnsi="Times New Roman" w:cs="Times New Roman"/>
-                <w:color w:val="auto"/>
-              </w:rPr>
-              <w:t xml:space="preserve"> web app</w:t>
-            </w:r>
-          </w:p>
-          <w:p>
-            <w:pPr>
-              <w:spacing w:after="0" w:line="240" w:lineRule="auto"/>
-              <w:ind w:left="0" w:firstLine="0"/>
-              <w:rPr>
-                <w:rFonts w:ascii="Times New Roman" w:eastAsiaTheme="minorHAnsi" w:hAnsi="Times New Roman" w:cs="Times New Roman"/>
-                <w:color w:val="auto"/>
-              </w:rPr>
-            </w:pPr>
-            <w:r>
-              <w:rPr>
-                <w:rFonts w:ascii="Times New Roman" w:eastAsiaTheme="minorHAnsi" w:hAnsi="Times New Roman" w:cs="Times New Roman"/>
-                <w:color w:val="auto"/>
-              </w:rPr>
-              <w:t xml:space="preserve">6. Employee </w:t>
-            </w:r>
-            <w:proofErr w:type="gramStart"/>
-            <w:r>
-              <w:rPr>
-                <w:rFonts w:ascii="Times New Roman" w:eastAsiaTheme="minorHAnsi" w:hAnsi="Times New Roman" w:cs="Times New Roman"/>
-                <w:color w:val="auto"/>
-              </w:rPr>
-              <w:t>is able to</w:t>
-            </w:r>
-            <w:proofErr w:type="gramEnd"/>
-            <w:r>
-              <w:rPr>
-                <w:rFonts w:ascii="Times New Roman" w:eastAsiaTheme="minorHAnsi" w:hAnsi="Times New Roman" w:cs="Times New Roman"/>
-                <w:color w:val="auto"/>
-              </w:rPr>
-              <w:t xml:space="preserve"> choose the program from the bug report form</w:t>
-            </w:r>
-          </w:p>
-        </w:tc>
-      </w:tr>
-      <w:tr>
-        <w:tc>
-          <w:tcPr>
-            <w:tcW w:w="1975" w:type="dxa"/>
-          </w:tcPr>
-          <w:p>
-            <w:pPr>
-              <w:spacing w:after="0" w:line="240" w:lineRule="auto"/>
-              <w:ind w:left="0" w:firstLine="0"/>
-              <w:rPr>
-                <w:rFonts w:ascii="Times New Roman" w:eastAsiaTheme="minorHAnsi" w:hAnsi="Times New Roman" w:cs="Times New Roman"/>
-                <w:color w:val="auto"/>
-              </w:rPr>
-            </w:pPr>
-            <w:r>
-              <w:rPr>
-                <w:rFonts w:ascii="Times New Roman" w:eastAsiaTheme="minorHAnsi" w:hAnsi="Times New Roman" w:cs="Times New Roman"/>
-                <w:color w:val="auto"/>
-              </w:rPr>
-              <w:t>Extensions</w:t>
-            </w:r>
-          </w:p>
-        </w:tc>
-        <w:tc>
-          <w:tcPr>
-            <w:tcW w:w="7375" w:type="dxa"/>
-          </w:tcPr>
-          <w:p>
-            <w:pPr>
-              <w:spacing w:after="0" w:line="240" w:lineRule="auto"/>
-              <w:ind w:left="0" w:firstLine="0"/>
-              <w:rPr>
-                <w:rFonts w:ascii="Times New Roman" w:eastAsiaTheme="minorHAnsi" w:hAnsi="Times New Roman" w:cs="Times New Roman"/>
-                <w:color w:val="auto"/>
-              </w:rPr>
-            </w:pPr>
-            <w:r>
-              <w:rPr>
-                <w:rFonts w:ascii="Times New Roman" w:eastAsiaTheme="minorHAnsi" w:hAnsi="Times New Roman" w:cs="Times New Roman"/>
-                <w:color w:val="auto"/>
-              </w:rPr>
-              <w:t>1a. Manager enters incomplete information.</w:t>
-            </w:r>
-          </w:p>
-          <w:p>
-            <w:pPr>
-              <w:pStyle w:val="ListParagraph"/>
-              <w:numPr>
-                <w:ilvl w:val="0"/>
-                <w:numId w:val="1"/>
-              </w:numPr>
-              <w:spacing w:after="0" w:line="240" w:lineRule="auto"/>
-              <w:rPr>
-                <w:rFonts w:ascii="Times New Roman" w:hAnsi="Times New Roman" w:cs="Times New Roman"/>
-              </w:rPr>
-            </w:pPr>
-            <w:r>
-              <w:rPr>
-                <w:rFonts w:ascii="Times New Roman" w:hAnsi="Times New Roman" w:cs="Times New Roman"/>
-              </w:rPr>
-              <w:t>User is notified by an error on the page</w:t>
-            </w:r>
-          </w:p>
-          <w:p>
-            <w:pPr>
-              <w:spacing w:after="0" w:line="240" w:lineRule="auto"/>
-              <w:rPr>
-                <w:rFonts w:ascii="Times New Roman" w:hAnsi="Times New Roman" w:cs="Times New Roman"/>
-              </w:rPr>
-            </w:pPr>
-            <w:r>
-              <w:rPr>
-                <w:rFonts w:ascii="Times New Roman" w:hAnsi="Times New Roman" w:cs="Times New Roman"/>
-              </w:rPr>
-              <w:t>2a. Manager click on cancel button</w:t>
-            </w:r>
-          </w:p>
-          <w:p>
-            <w:pPr>
-              <w:pStyle w:val="ListParagraph"/>
-              <w:numPr>
-                <w:ilvl w:val="0"/>
-                <w:numId w:val="2"/>
-              </w:numPr>
-              <w:spacing w:after="0" w:line="240" w:lineRule="auto"/>
-              <w:rPr>
-                <w:rFonts w:ascii="Times New Roman" w:hAnsi="Times New Roman" w:cs="Times New Roman"/>
-              </w:rPr>
-            </w:pPr>
-            <w:r>
-              <w:rPr>
-                <w:rFonts w:ascii="Times New Roman" w:hAnsi="Times New Roman" w:cs="Times New Roman"/>
-              </w:rPr>
-              <w:t xml:space="preserve">Step 4  </w:t>
-            </w:r>
-          </w:p>
-        </w:tc>
-      </w:tr>
-      <w:tr>
-        <w:tc>
-          <w:tcPr>
-            <w:tcW w:w="1975" w:type="dxa"/>
-          </w:tcPr>
-          <w:p>
-            <w:pPr>
-              <w:spacing w:after="0" w:line="240" w:lineRule="auto"/>
-              <w:ind w:left="0" w:firstLine="0"/>
-              <w:rPr>
-                <w:rFonts w:ascii="Times New Roman" w:eastAsiaTheme="minorHAnsi" w:hAnsi="Times New Roman" w:cs="Times New Roman"/>
-                <w:color w:val="auto"/>
-              </w:rPr>
-            </w:pPr>
-            <w:r>
-              <w:rPr>
-                <w:rFonts w:ascii="Times New Roman" w:eastAsiaTheme="minorHAnsi" w:hAnsi="Times New Roman" w:cs="Times New Roman"/>
-                <w:color w:val="auto"/>
-              </w:rPr>
-              <w:t>Frequency of Occurrence</w:t>
-            </w:r>
-          </w:p>
-        </w:tc>
-        <w:tc>
-          <w:tcPr>
-            <w:tcW w:w="7375" w:type="dxa"/>
-          </w:tcPr>
-          <w:p>
-            <w:pPr>
-              <w:spacing w:after="0" w:line="240" w:lineRule="auto"/>
-              <w:ind w:left="0" w:firstLine="0"/>
-              <w:rPr>
-                <w:rFonts w:ascii="Times New Roman" w:eastAsiaTheme="minorHAnsi" w:hAnsi="Times New Roman" w:cs="Times New Roman"/>
-                <w:color w:val="auto"/>
-              </w:rPr>
-            </w:pPr>
-            <w:r>
-              <w:rPr>
-                <w:rFonts w:ascii="Times New Roman" w:eastAsiaTheme="minorHAnsi" w:hAnsi="Times New Roman" w:cs="Times New Roman"/>
-                <w:color w:val="auto"/>
-              </w:rPr>
-              <w:t>Each time a new program is needed to be added buy manager</w:t>
-            </w:r>
-          </w:p>
-        </w:tc>
-      </w:tr>
-    </w:tbl>
-    <w:p/>
-    <w:tbl>
-      <w:tblPr>
-        <w:tblStyle w:val="TableGrid3"/>
-        <w:tblW w:w="0" w:type="auto"/>
-        <w:tblLook w:val="04A0" w:firstRow="1" w:lastRow="0" w:firstColumn="1" w:lastColumn="0" w:noHBand="0" w:noVBand="1"/>
-      </w:tblPr>
-      <w:tblGrid>
-        <w:gridCol w:w="1975"/>
-        <w:gridCol w:w="7375"/>
-      </w:tblGrid>
-      <w:tr>
-        <w:tc>
-          <w:tcPr>
-            <w:tcW w:w="1975" w:type="dxa"/>
-          </w:tcPr>
-          <w:p>
-            <w:pPr>
-              <w:spacing w:after="0" w:line="240" w:lineRule="auto"/>
-              <w:ind w:left="0" w:firstLine="0"/>
-              <w:rPr>
-                <w:rFonts w:ascii="Times New Roman" w:eastAsiaTheme="minorHAnsi" w:hAnsi="Times New Roman" w:cs="Times New Roman"/>
-                <w:color w:val="auto"/>
-              </w:rPr>
-            </w:pPr>
-            <w:r>
-              <w:rPr>
-                <w:rFonts w:ascii="Times New Roman" w:eastAsiaTheme="minorHAnsi" w:hAnsi="Times New Roman" w:cs="Times New Roman"/>
-                <w:color w:val="auto"/>
-              </w:rPr>
-              <w:t>Use Case Section</w:t>
-            </w:r>
-          </w:p>
-        </w:tc>
-        <w:tc>
-          <w:tcPr>
-            <w:tcW w:w="7375" w:type="dxa"/>
-          </w:tcPr>
-          <w:p>
-            <w:pPr>
-              <w:spacing w:after="0" w:line="240" w:lineRule="auto"/>
-              <w:ind w:left="0" w:firstLine="0"/>
-              <w:rPr>
-                <w:rFonts w:ascii="Times New Roman" w:eastAsiaTheme="minorHAnsi" w:hAnsi="Times New Roman" w:cs="Times New Roman"/>
-                <w:color w:val="auto"/>
-              </w:rPr>
-            </w:pPr>
-            <w:r>
-              <w:rPr>
-                <w:rFonts w:ascii="Times New Roman" w:eastAsiaTheme="minorHAnsi" w:hAnsi="Times New Roman" w:cs="Times New Roman"/>
-                <w:color w:val="auto"/>
-              </w:rPr>
-              <w:t>Use Case UC</w:t>
-            </w:r>
-            <w:r>
-              <w:rPr>
-                <w:rFonts w:ascii="Times New Roman" w:eastAsiaTheme="minorHAnsi" w:hAnsi="Times New Roman" w:cs="Times New Roman"/>
-                <w:color w:val="auto"/>
-                <w:highlight w:val="yellow"/>
-              </w:rPr>
-              <w:t>#</w:t>
-            </w:r>
-            <w:r>
-              <w:rPr>
-                <w:rFonts w:ascii="Times New Roman" w:eastAsiaTheme="minorHAnsi" w:hAnsi="Times New Roman" w:cs="Times New Roman"/>
-                <w:color w:val="auto"/>
-              </w:rPr>
-              <w:t>1</w:t>
-            </w:r>
-          </w:p>
-        </w:tc>
-      </w:tr>
-      <w:tr>
-        <w:tc>
-          <w:tcPr>
-            <w:tcW w:w="1975" w:type="dxa"/>
-          </w:tcPr>
-          <w:p>
-            <w:pPr>
-              <w:spacing w:after="0" w:line="240" w:lineRule="auto"/>
-              <w:ind w:left="0" w:firstLine="0"/>
-              <w:rPr>
-                <w:rFonts w:ascii="Times New Roman" w:eastAsiaTheme="minorHAnsi" w:hAnsi="Times New Roman" w:cs="Times New Roman"/>
-                <w:color w:val="auto"/>
-              </w:rPr>
-            </w:pPr>
-            <w:r>
-              <w:rPr>
-                <w:rFonts w:ascii="Times New Roman" w:eastAsiaTheme="minorHAnsi" w:hAnsi="Times New Roman" w:cs="Times New Roman"/>
-                <w:color w:val="auto"/>
-              </w:rPr>
-              <w:lastRenderedPageBreak/>
-              <w:t>Use Case Name</w:t>
-            </w:r>
-          </w:p>
-        </w:tc>
-        <w:tc>
-          <w:tcPr>
-            <w:tcW w:w="7375" w:type="dxa"/>
-          </w:tcPr>
-          <w:p>
-            <w:pPr>
-              <w:spacing w:after="0" w:line="240" w:lineRule="auto"/>
-              <w:ind w:left="0" w:firstLine="0"/>
-              <w:rPr>
-                <w:rFonts w:ascii="Times New Roman" w:eastAsiaTheme="minorHAnsi" w:hAnsi="Times New Roman" w:cs="Times New Roman"/>
-                <w:color w:val="auto"/>
-              </w:rPr>
-            </w:pPr>
-            <w:r>
-              <w:rPr>
-                <w:rFonts w:ascii="Times New Roman" w:eastAsiaTheme="minorHAnsi" w:hAnsi="Times New Roman" w:cs="Times New Roman"/>
-                <w:color w:val="auto"/>
-              </w:rPr>
-              <w:t>Adding a Program</w:t>
-            </w:r>
-          </w:p>
-        </w:tc>
-      </w:tr>
-      <w:tr>
-        <w:tc>
-          <w:tcPr>
-            <w:tcW w:w="1975" w:type="dxa"/>
-          </w:tcPr>
-          <w:p>
-            <w:pPr>
-              <w:spacing w:after="0" w:line="240" w:lineRule="auto"/>
-              <w:ind w:left="0" w:firstLine="0"/>
-              <w:rPr>
-                <w:rFonts w:ascii="Times New Roman" w:eastAsiaTheme="minorHAnsi" w:hAnsi="Times New Roman" w:cs="Times New Roman"/>
-                <w:color w:val="auto"/>
-              </w:rPr>
-            </w:pPr>
-            <w:r>
-              <w:rPr>
-                <w:rFonts w:ascii="Times New Roman" w:eastAsiaTheme="minorHAnsi" w:hAnsi="Times New Roman" w:cs="Times New Roman"/>
-                <w:color w:val="auto"/>
-              </w:rPr>
-              <w:t>Scope</w:t>
-            </w:r>
-          </w:p>
-        </w:tc>
-        <w:tc>
-          <w:tcPr>
-            <w:tcW w:w="7375" w:type="dxa"/>
-          </w:tcPr>
-          <w:p>
-            <w:pPr>
-              <w:spacing w:after="0" w:line="240" w:lineRule="auto"/>
-              <w:ind w:left="0" w:firstLine="0"/>
-              <w:rPr>
-                <w:rFonts w:ascii="Times New Roman" w:eastAsiaTheme="minorHAnsi" w:hAnsi="Times New Roman" w:cs="Times New Roman"/>
-                <w:color w:val="auto"/>
-              </w:rPr>
-            </w:pPr>
-            <w:r>
-              <w:rPr>
-                <w:rFonts w:ascii="Times New Roman" w:eastAsiaTheme="minorHAnsi" w:hAnsi="Times New Roman" w:cs="Times New Roman"/>
-                <w:color w:val="auto"/>
-              </w:rPr>
-              <w:t>Management – Adding a Program to DB</w:t>
-            </w:r>
-          </w:p>
-        </w:tc>
-      </w:tr>
-      <w:tr>
-        <w:tc>
-          <w:tcPr>
-            <w:tcW w:w="1975" w:type="dxa"/>
-          </w:tcPr>
-          <w:p>
-            <w:pPr>
-              <w:spacing w:after="0" w:line="240" w:lineRule="auto"/>
-              <w:ind w:left="0" w:firstLine="0"/>
-              <w:rPr>
-                <w:rFonts w:ascii="Times New Roman" w:eastAsiaTheme="minorHAnsi" w:hAnsi="Times New Roman" w:cs="Times New Roman"/>
-                <w:color w:val="auto"/>
-              </w:rPr>
-            </w:pPr>
-            <w:r>
-              <w:rPr>
-                <w:rFonts w:ascii="Times New Roman" w:eastAsiaTheme="minorHAnsi" w:hAnsi="Times New Roman" w:cs="Times New Roman"/>
-                <w:color w:val="auto"/>
-              </w:rPr>
-              <w:t>Level</w:t>
-            </w:r>
-          </w:p>
-        </w:tc>
-        <w:tc>
-          <w:tcPr>
-            <w:tcW w:w="7375" w:type="dxa"/>
-          </w:tcPr>
-          <w:p>
-            <w:pPr>
-              <w:spacing w:after="0" w:line="240" w:lineRule="auto"/>
-              <w:ind w:left="0" w:firstLine="0"/>
-              <w:rPr>
-                <w:rFonts w:ascii="Times New Roman" w:eastAsiaTheme="minorHAnsi" w:hAnsi="Times New Roman" w:cs="Times New Roman"/>
-                <w:color w:val="auto"/>
-              </w:rPr>
-            </w:pPr>
-            <w:r>
-              <w:rPr>
-                <w:rFonts w:ascii="Times New Roman" w:eastAsiaTheme="minorHAnsi" w:hAnsi="Times New Roman" w:cs="Times New Roman"/>
-                <w:color w:val="auto"/>
-              </w:rPr>
-              <w:t>User-level goal</w:t>
-            </w:r>
-          </w:p>
-        </w:tc>
-      </w:tr>
-      <w:tr>
-        <w:tc>
-          <w:tcPr>
-            <w:tcW w:w="1975" w:type="dxa"/>
-          </w:tcPr>
-          <w:p>
-            <w:pPr>
-              <w:spacing w:after="0" w:line="240" w:lineRule="auto"/>
-              <w:ind w:left="0" w:firstLine="0"/>
-              <w:rPr>
-                <w:rFonts w:ascii="Times New Roman" w:eastAsiaTheme="minorHAnsi" w:hAnsi="Times New Roman" w:cs="Times New Roman"/>
-                <w:color w:val="auto"/>
-              </w:rPr>
-            </w:pPr>
-            <w:r>
-              <w:rPr>
-                <w:rFonts w:ascii="Times New Roman" w:eastAsiaTheme="minorHAnsi" w:hAnsi="Times New Roman" w:cs="Times New Roman"/>
-                <w:color w:val="auto"/>
-              </w:rPr>
-              <w:t>Primary Actor</w:t>
-            </w:r>
-          </w:p>
-        </w:tc>
-        <w:tc>
-          <w:tcPr>
-            <w:tcW w:w="7375" w:type="dxa"/>
-          </w:tcPr>
-          <w:p>
-            <w:pPr>
-              <w:spacing w:after="0" w:line="240" w:lineRule="auto"/>
-              <w:ind w:left="0" w:firstLine="0"/>
-              <w:rPr>
-                <w:rFonts w:ascii="Times New Roman" w:eastAsiaTheme="minorHAnsi" w:hAnsi="Times New Roman" w:cs="Times New Roman"/>
-                <w:color w:val="auto"/>
-              </w:rPr>
-            </w:pPr>
-            <w:r>
-              <w:rPr>
-                <w:rFonts w:ascii="Times New Roman" w:eastAsiaTheme="minorHAnsi" w:hAnsi="Times New Roman" w:cs="Times New Roman"/>
-                <w:color w:val="auto"/>
-              </w:rPr>
-              <w:t>DB User (Manager)</w:t>
-            </w:r>
-          </w:p>
-        </w:tc>
-      </w:tr>
-      <w:tr>
-        <w:tc>
-          <w:tcPr>
-            <w:tcW w:w="1975" w:type="dxa"/>
-          </w:tcPr>
-          <w:p>
-            <w:pPr>
-              <w:spacing w:after="0" w:line="240" w:lineRule="auto"/>
-              <w:ind w:left="0" w:firstLine="0"/>
-              <w:rPr>
-                <w:rFonts w:ascii="Times New Roman" w:eastAsiaTheme="minorHAnsi" w:hAnsi="Times New Roman" w:cs="Times New Roman"/>
-                <w:color w:val="auto"/>
-              </w:rPr>
-            </w:pPr>
-            <w:r>
-              <w:rPr>
-                <w:rFonts w:ascii="Times New Roman" w:eastAsiaTheme="minorHAnsi" w:hAnsi="Times New Roman" w:cs="Times New Roman"/>
-                <w:color w:val="auto"/>
-              </w:rPr>
-              <w:t>Stakeholders and Interests</w:t>
-            </w:r>
-          </w:p>
-        </w:tc>
-        <w:tc>
-          <w:tcPr>
-            <w:tcW w:w="7375" w:type="dxa"/>
-          </w:tcPr>
-          <w:p>
-            <w:pPr>
-              <w:spacing w:after="0" w:line="240" w:lineRule="auto"/>
-              <w:ind w:left="0" w:firstLine="0"/>
-              <w:rPr>
-                <w:rFonts w:ascii="Times New Roman" w:eastAsiaTheme="minorHAnsi" w:hAnsi="Times New Roman" w:cs="Times New Roman"/>
-                <w:color w:val="auto"/>
-              </w:rPr>
-            </w:pPr>
-            <w:r>
-              <w:rPr>
-                <w:rFonts w:ascii="Times New Roman" w:eastAsiaTheme="minorHAnsi" w:hAnsi="Times New Roman" w:cs="Times New Roman"/>
-                <w:color w:val="auto"/>
-              </w:rPr>
-              <w:t>Manager</w:t>
-            </w:r>
-            <w:r>
-              <w:rPr>
-                <w:rFonts w:ascii="Times New Roman" w:eastAsiaTheme="minorHAnsi" w:hAnsi="Times New Roman" w:cs="Times New Roman"/>
-                <w:color w:val="auto"/>
-              </w:rPr>
-              <w:t xml:space="preserve"> – </w:t>
-            </w:r>
-            <w:r>
-              <w:rPr>
-                <w:rFonts w:ascii="Times New Roman" w:eastAsiaTheme="minorHAnsi" w:hAnsi="Times New Roman" w:cs="Times New Roman"/>
-                <w:color w:val="auto"/>
-              </w:rPr>
-              <w:t>Be</w:t>
-            </w:r>
-            <w:r>
-              <w:rPr>
-                <w:rFonts w:ascii="Times New Roman" w:eastAsiaTheme="minorHAnsi" w:hAnsi="Times New Roman" w:cs="Times New Roman"/>
-                <w:color w:val="auto"/>
-              </w:rPr>
-              <w:t xml:space="preserve"> </w:t>
-            </w:r>
-            <w:r>
-              <w:rPr>
-                <w:rFonts w:ascii="Times New Roman" w:eastAsiaTheme="minorHAnsi" w:hAnsi="Times New Roman" w:cs="Times New Roman"/>
-                <w:color w:val="auto"/>
-              </w:rPr>
-              <w:t>able to</w:t>
-            </w:r>
-            <w:r>
-              <w:rPr>
-                <w:rFonts w:ascii="Times New Roman" w:eastAsiaTheme="minorHAnsi" w:hAnsi="Times New Roman" w:cs="Times New Roman"/>
-                <w:color w:val="auto"/>
-              </w:rPr>
-              <w:t xml:space="preserve"> </w:t>
-            </w:r>
-            <w:r>
-              <w:rPr>
-                <w:rFonts w:ascii="Times New Roman" w:eastAsiaTheme="minorHAnsi" w:hAnsi="Times New Roman" w:cs="Times New Roman"/>
-                <w:color w:val="auto"/>
-              </w:rPr>
-              <w:t>add a program to DB</w:t>
-            </w:r>
-          </w:p>
-          <w:p>
-            <w:pPr>
-              <w:spacing w:after="0" w:line="240" w:lineRule="auto"/>
-              <w:ind w:left="0" w:firstLine="0"/>
-              <w:rPr>
-                <w:rFonts w:ascii="Times New Roman" w:eastAsiaTheme="minorHAnsi" w:hAnsi="Times New Roman" w:cs="Times New Roman"/>
-                <w:color w:val="auto"/>
-              </w:rPr>
-            </w:pPr>
-            <w:r>
-              <w:rPr>
-                <w:rFonts w:ascii="Times New Roman" w:eastAsiaTheme="minorHAnsi" w:hAnsi="Times New Roman" w:cs="Times New Roman"/>
-                <w:color w:val="auto"/>
-              </w:rPr>
-              <w:t>Employee</w:t>
-            </w:r>
-            <w:r>
-              <w:rPr>
-                <w:rFonts w:ascii="Times New Roman" w:eastAsiaTheme="minorHAnsi" w:hAnsi="Times New Roman" w:cs="Times New Roman"/>
-                <w:color w:val="auto"/>
-              </w:rPr>
-              <w:t xml:space="preserve"> – </w:t>
-            </w:r>
-            <w:r>
-              <w:rPr>
-                <w:rFonts w:ascii="Times New Roman" w:eastAsiaTheme="minorHAnsi" w:hAnsi="Times New Roman" w:cs="Times New Roman"/>
-                <w:color w:val="auto"/>
-              </w:rPr>
-              <w:t>Be able to select a program from the bug report</w:t>
-            </w:r>
-            <w:r>
-              <w:rPr>
-                <w:rFonts w:ascii="Times New Roman" w:eastAsiaTheme="minorHAnsi" w:hAnsi="Times New Roman" w:cs="Times New Roman"/>
-                <w:color w:val="auto"/>
-              </w:rPr>
-              <w:t>.</w:t>
-            </w:r>
-          </w:p>
-        </w:tc>
-      </w:tr>
-      <w:tr>
-        <w:tc>
-          <w:tcPr>
-            <w:tcW w:w="1975" w:type="dxa"/>
-          </w:tcPr>
-          <w:p>
-            <w:pPr>
-              <w:spacing w:after="0" w:line="240" w:lineRule="auto"/>
-              <w:ind w:left="0" w:firstLine="0"/>
-              <w:rPr>
-                <w:rFonts w:ascii="Times New Roman" w:eastAsiaTheme="minorHAnsi" w:hAnsi="Times New Roman" w:cs="Times New Roman"/>
-                <w:color w:val="auto"/>
-              </w:rPr>
-            </w:pPr>
-            <w:r>
-              <w:rPr>
-                <w:rFonts w:ascii="Times New Roman" w:eastAsiaTheme="minorHAnsi" w:hAnsi="Times New Roman" w:cs="Times New Roman"/>
-                <w:color w:val="auto"/>
-              </w:rPr>
-              <w:t>Preconditions</w:t>
-            </w:r>
-          </w:p>
-        </w:tc>
-        <w:tc>
-          <w:tcPr>
-            <w:tcW w:w="7375" w:type="dxa"/>
-          </w:tcPr>
-          <w:p>
-            <w:pPr>
-              <w:spacing w:after="0" w:line="240" w:lineRule="auto"/>
-              <w:ind w:left="0" w:firstLine="0"/>
-              <w:rPr>
-                <w:rFonts w:ascii="Times New Roman" w:eastAsiaTheme="minorHAnsi" w:hAnsi="Times New Roman" w:cs="Times New Roman"/>
-                <w:color w:val="auto"/>
-              </w:rPr>
-            </w:pPr>
-            <w:proofErr w:type="spellStart"/>
-            <w:r>
-              <w:rPr>
-                <w:rFonts w:ascii="Times New Roman" w:eastAsiaTheme="minorHAnsi" w:hAnsi="Times New Roman" w:cs="Times New Roman"/>
-                <w:color w:val="auto"/>
-              </w:rPr>
-              <w:t>Bughound</w:t>
-            </w:r>
-            <w:proofErr w:type="spellEnd"/>
-            <w:r>
-              <w:rPr>
-                <w:rFonts w:ascii="Times New Roman" w:eastAsiaTheme="minorHAnsi" w:hAnsi="Times New Roman" w:cs="Times New Roman"/>
-                <w:color w:val="auto"/>
-              </w:rPr>
-              <w:t xml:space="preserve"> Program up and running</w:t>
-            </w:r>
-            <w:r>
-              <w:rPr>
-                <w:rFonts w:ascii="Times New Roman" w:eastAsiaTheme="minorHAnsi" w:hAnsi="Times New Roman" w:cs="Times New Roman"/>
-                <w:color w:val="auto"/>
-              </w:rPr>
-              <w:t>:</w:t>
-            </w:r>
-          </w:p>
-          <w:p>
-            <w:pPr>
-              <w:spacing w:after="0" w:line="240" w:lineRule="auto"/>
-              <w:ind w:left="0" w:firstLine="0"/>
-              <w:rPr>
-                <w:rFonts w:ascii="Times New Roman" w:eastAsiaTheme="minorHAnsi" w:hAnsi="Times New Roman" w:cs="Times New Roman"/>
-                <w:color w:val="auto"/>
-              </w:rPr>
-            </w:pPr>
-            <w:proofErr w:type="spellStart"/>
-            <w:r>
-              <w:rPr>
-                <w:rFonts w:ascii="Times New Roman" w:eastAsiaTheme="minorHAnsi" w:hAnsi="Times New Roman" w:cs="Times New Roman"/>
-                <w:color w:val="auto"/>
-              </w:rPr>
-              <w:t>Bughound</w:t>
-            </w:r>
-            <w:proofErr w:type="spellEnd"/>
-            <w:r>
-              <w:rPr>
-                <w:rFonts w:ascii="Times New Roman" w:eastAsiaTheme="minorHAnsi" w:hAnsi="Times New Roman" w:cs="Times New Roman"/>
-                <w:color w:val="auto"/>
-              </w:rPr>
-              <w:t>:</w:t>
-            </w:r>
-          </w:p>
-          <w:p>
-            <w:pPr>
-              <w:pStyle w:val="ListParagraph"/>
-              <w:numPr>
-                <w:ilvl w:val="0"/>
-                <w:numId w:val="3"/>
-              </w:numPr>
-              <w:spacing w:after="0" w:line="240" w:lineRule="auto"/>
-              <w:rPr>
-                <w:rFonts w:ascii="Times New Roman" w:hAnsi="Times New Roman" w:cs="Times New Roman"/>
-              </w:rPr>
-            </w:pPr>
-            <w:r>
-              <w:rPr>
-                <w:rFonts w:ascii="Times New Roman" w:hAnsi="Times New Roman" w:cs="Times New Roman"/>
-              </w:rPr>
-              <w:t xml:space="preserve">Database is </w:t>
-            </w:r>
-            <w:r>
-              <w:rPr>
-                <w:rFonts w:ascii="Times New Roman" w:hAnsi="Times New Roman" w:cs="Times New Roman"/>
-              </w:rPr>
-              <w:t>configured</w:t>
-            </w:r>
-            <w:r>
-              <w:rPr>
-                <w:rFonts w:ascii="Times New Roman" w:hAnsi="Times New Roman" w:cs="Times New Roman"/>
-              </w:rPr>
-              <w:t xml:space="preserve"> and running</w:t>
-            </w:r>
-          </w:p>
-          <w:p>
-            <w:pPr>
-              <w:pStyle w:val="ListParagraph"/>
-              <w:numPr>
-                <w:ilvl w:val="0"/>
-                <w:numId w:val="3"/>
-              </w:numPr>
-              <w:spacing w:after="0" w:line="240" w:lineRule="auto"/>
-              <w:rPr>
-                <w:rFonts w:ascii="Times New Roman" w:hAnsi="Times New Roman" w:cs="Times New Roman"/>
-              </w:rPr>
-            </w:pPr>
-            <w:r>
-              <w:rPr>
-                <w:rFonts w:ascii="Times New Roman" w:hAnsi="Times New Roman" w:cs="Times New Roman"/>
-              </w:rPr>
-              <w:t>Web server is configured and running</w:t>
-            </w:r>
-          </w:p>
-          <w:p>
-            <w:pPr>
-              <w:pStyle w:val="ListParagraph"/>
-              <w:numPr>
-                <w:ilvl w:val="0"/>
-                <w:numId w:val="3"/>
-              </w:numPr>
-              <w:spacing w:after="0" w:line="240" w:lineRule="auto"/>
-              <w:rPr>
-                <w:rFonts w:ascii="Times New Roman" w:hAnsi="Times New Roman" w:cs="Times New Roman"/>
-              </w:rPr>
-            </w:pPr>
-            <w:proofErr w:type="spellStart"/>
-            <w:r>
-              <w:rPr>
-                <w:rFonts w:ascii="Times New Roman" w:hAnsi="Times New Roman" w:cs="Times New Roman"/>
-              </w:rPr>
-              <w:t>Bughound</w:t>
-            </w:r>
-            <w:proofErr w:type="spellEnd"/>
-            <w:r>
-              <w:rPr>
-                <w:rFonts w:ascii="Times New Roman" w:hAnsi="Times New Roman" w:cs="Times New Roman"/>
-              </w:rPr>
-              <w:t xml:space="preserve"> </w:t>
-            </w:r>
-            <w:r>
-              <w:rPr>
-                <w:rFonts w:ascii="Times New Roman" w:hAnsi="Times New Roman" w:cs="Times New Roman"/>
-              </w:rPr>
-              <w:t>GUI</w:t>
-            </w:r>
-            <w:r>
-              <w:rPr>
-                <w:rFonts w:ascii="Times New Roman" w:hAnsi="Times New Roman" w:cs="Times New Roman"/>
-              </w:rPr>
-              <w:t xml:space="preserve"> fully </w:t>
-            </w:r>
-            <w:r>
-              <w:rPr>
-                <w:rFonts w:ascii="Times New Roman" w:hAnsi="Times New Roman" w:cs="Times New Roman"/>
-              </w:rPr>
-              <w:t>functional</w:t>
-            </w:r>
-          </w:p>
-          <w:p>
-            <w:pPr>
-              <w:numPr>
-                <w:ilvl w:val="0"/>
-                <w:numId w:val="3"/>
-              </w:numPr>
-              <w:spacing w:after="0" w:line="240" w:lineRule="auto"/>
-              <w:contextualSpacing/>
-              <w:rPr>
-                <w:rFonts w:ascii="Times New Roman" w:eastAsiaTheme="minorHAnsi" w:hAnsi="Times New Roman" w:cs="Times New Roman"/>
-                <w:color w:val="auto"/>
-              </w:rPr>
-            </w:pPr>
-            <w:r>
-              <w:rPr>
-                <w:rFonts w:ascii="Times New Roman" w:eastAsiaTheme="minorHAnsi" w:hAnsi="Times New Roman" w:cs="Times New Roman"/>
-                <w:color w:val="auto"/>
-              </w:rPr>
-              <w:t>All back-end functions are fully functional</w:t>
-            </w:r>
-          </w:p>
-          <w:p>
-            <w:pPr>
-              <w:spacing w:after="0" w:line="240" w:lineRule="auto"/>
-              <w:ind w:left="0" w:firstLine="0"/>
-              <w:rPr>
-                <w:rFonts w:ascii="Times New Roman" w:eastAsiaTheme="minorHAnsi" w:hAnsi="Times New Roman" w:cs="Times New Roman"/>
-                <w:color w:val="auto"/>
-              </w:rPr>
-            </w:pPr>
-          </w:p>
-        </w:tc>
-      </w:tr>
-      <w:tr>
-        <w:tc>
-          <w:tcPr>
-            <w:tcW w:w="1975" w:type="dxa"/>
-          </w:tcPr>
-          <w:p>
-            <w:pPr>
-              <w:spacing w:after="0" w:line="240" w:lineRule="auto"/>
-              <w:ind w:left="0" w:firstLine="0"/>
-              <w:rPr>
-                <w:rFonts w:ascii="Times New Roman" w:eastAsiaTheme="minorHAnsi" w:hAnsi="Times New Roman" w:cs="Times New Roman"/>
-                <w:color w:val="auto"/>
-              </w:rPr>
-            </w:pPr>
-            <w:r>
-              <w:rPr>
-                <w:rFonts w:ascii="Times New Roman" w:eastAsiaTheme="minorHAnsi" w:hAnsi="Times New Roman" w:cs="Times New Roman"/>
-                <w:color w:val="auto"/>
-              </w:rPr>
-              <w:t>Success Guarantee</w:t>
-            </w:r>
-          </w:p>
-        </w:tc>
-        <w:tc>
-          <w:tcPr>
-            <w:tcW w:w="7375" w:type="dxa"/>
-          </w:tcPr>
-          <w:p>
-            <w:pPr>
-              <w:spacing w:after="0" w:line="240" w:lineRule="auto"/>
-              <w:ind w:left="0" w:firstLine="0"/>
-              <w:rPr>
-                <w:rFonts w:ascii="Times New Roman" w:eastAsiaTheme="minorHAnsi" w:hAnsi="Times New Roman" w:cs="Times New Roman"/>
-                <w:color w:val="auto"/>
-              </w:rPr>
-            </w:pPr>
-            <w:r>
-              <w:rPr>
-                <w:rFonts w:ascii="Times New Roman" w:eastAsiaTheme="minorHAnsi" w:hAnsi="Times New Roman" w:cs="Times New Roman"/>
-                <w:color w:val="auto"/>
-              </w:rPr>
-              <w:t xml:space="preserve">User </w:t>
-            </w:r>
-            <w:proofErr w:type="gramStart"/>
-            <w:r>
-              <w:rPr>
-                <w:rFonts w:ascii="Times New Roman" w:eastAsiaTheme="minorHAnsi" w:hAnsi="Times New Roman" w:cs="Times New Roman"/>
-                <w:color w:val="auto"/>
-              </w:rPr>
-              <w:t>is able to</w:t>
-            </w:r>
-            <w:proofErr w:type="gramEnd"/>
-            <w:r>
-              <w:rPr>
-                <w:rFonts w:ascii="Times New Roman" w:eastAsiaTheme="minorHAnsi" w:hAnsi="Times New Roman" w:cs="Times New Roman"/>
-                <w:color w:val="auto"/>
-              </w:rPr>
-              <w:t xml:space="preserve"> add a program</w:t>
-            </w:r>
-          </w:p>
-        </w:tc>
-      </w:tr>
-      <w:tr>
-        <w:tc>
-          <w:tcPr>
-            <w:tcW w:w="1975" w:type="dxa"/>
-          </w:tcPr>
-          <w:p>
-            <w:pPr>
-              <w:spacing w:after="0" w:line="240" w:lineRule="auto"/>
-              <w:ind w:left="0" w:firstLine="0"/>
-              <w:rPr>
-                <w:rFonts w:ascii="Times New Roman" w:eastAsiaTheme="minorHAnsi" w:hAnsi="Times New Roman" w:cs="Times New Roman"/>
-                <w:color w:val="auto"/>
-              </w:rPr>
-            </w:pPr>
-            <w:r>
-              <w:rPr>
-                <w:rFonts w:ascii="Times New Roman" w:eastAsiaTheme="minorHAnsi" w:hAnsi="Times New Roman" w:cs="Times New Roman"/>
-                <w:color w:val="auto"/>
-              </w:rPr>
-              <w:t>Main Success Scenario</w:t>
-            </w:r>
-          </w:p>
-        </w:tc>
-        <w:tc>
-          <w:tcPr>
-            <w:tcW w:w="7375" w:type="dxa"/>
-          </w:tcPr>
-          <w:p>
-            <w:pPr>
-              <w:spacing w:after="0" w:line="240" w:lineRule="auto"/>
-              <w:ind w:left="0" w:firstLine="0"/>
-              <w:rPr>
-                <w:rFonts w:ascii="Times New Roman" w:eastAsiaTheme="minorHAnsi" w:hAnsi="Times New Roman" w:cs="Times New Roman"/>
-                <w:color w:val="auto"/>
-              </w:rPr>
-            </w:pPr>
-            <w:r>
-              <w:rPr>
-                <w:rFonts w:ascii="Times New Roman" w:eastAsiaTheme="minorHAnsi" w:hAnsi="Times New Roman" w:cs="Times New Roman"/>
-                <w:color w:val="auto"/>
-              </w:rPr>
-              <w:t xml:space="preserve">1. </w:t>
-            </w:r>
-            <w:r>
-              <w:rPr>
-                <w:rFonts w:ascii="Times New Roman" w:eastAsiaTheme="minorHAnsi" w:hAnsi="Times New Roman" w:cs="Times New Roman"/>
-                <w:color w:val="auto"/>
-              </w:rPr>
-              <w:t>Manager complete the form for program information</w:t>
-            </w:r>
-          </w:p>
-          <w:p>
-            <w:pPr>
-              <w:spacing w:after="0" w:line="240" w:lineRule="auto"/>
-              <w:ind w:left="0" w:firstLine="0"/>
-              <w:rPr>
-                <w:rFonts w:ascii="Times New Roman" w:eastAsiaTheme="minorHAnsi" w:hAnsi="Times New Roman" w:cs="Times New Roman"/>
-                <w:color w:val="auto"/>
-              </w:rPr>
-            </w:pPr>
-            <w:r>
-              <w:rPr>
-                <w:rFonts w:ascii="Times New Roman" w:eastAsiaTheme="minorHAnsi" w:hAnsi="Times New Roman" w:cs="Times New Roman"/>
-                <w:color w:val="auto"/>
-              </w:rPr>
-              <w:t xml:space="preserve">2. </w:t>
-            </w:r>
-            <w:r>
-              <w:rPr>
-                <w:rFonts w:ascii="Times New Roman" w:eastAsiaTheme="minorHAnsi" w:hAnsi="Times New Roman" w:cs="Times New Roman"/>
-                <w:color w:val="auto"/>
-              </w:rPr>
-              <w:t>Manager submit the program information by clicking on submit button</w:t>
-            </w:r>
-          </w:p>
-          <w:p>
-            <w:pPr>
-              <w:spacing w:after="0" w:line="240" w:lineRule="auto"/>
-              <w:ind w:left="0" w:firstLine="0"/>
-              <w:rPr>
-                <w:rFonts w:ascii="Times New Roman" w:eastAsiaTheme="minorHAnsi" w:hAnsi="Times New Roman" w:cs="Times New Roman"/>
-                <w:color w:val="auto"/>
-              </w:rPr>
-            </w:pPr>
-            <w:r>
-              <w:rPr>
-                <w:rFonts w:ascii="Times New Roman" w:eastAsiaTheme="minorHAnsi" w:hAnsi="Times New Roman" w:cs="Times New Roman"/>
-                <w:color w:val="auto"/>
-              </w:rPr>
-              <w:t xml:space="preserve">3. </w:t>
-            </w:r>
-            <w:r>
-              <w:rPr>
-                <w:rFonts w:ascii="Times New Roman" w:eastAsiaTheme="minorHAnsi" w:hAnsi="Times New Roman" w:cs="Times New Roman"/>
-                <w:color w:val="auto"/>
-              </w:rPr>
-              <w:t xml:space="preserve">The program data is added to </w:t>
-            </w:r>
-            <w:proofErr w:type="spellStart"/>
-            <w:r>
-              <w:rPr>
-                <w:rFonts w:ascii="Times New Roman" w:eastAsiaTheme="minorHAnsi" w:hAnsi="Times New Roman" w:cs="Times New Roman"/>
-                <w:color w:val="auto"/>
-              </w:rPr>
-              <w:t>Bughound</w:t>
-            </w:r>
-            <w:proofErr w:type="spellEnd"/>
-            <w:r>
-              <w:rPr>
-                <w:rFonts w:ascii="Times New Roman" w:eastAsiaTheme="minorHAnsi" w:hAnsi="Times New Roman" w:cs="Times New Roman"/>
-                <w:color w:val="auto"/>
-              </w:rPr>
-              <w:t xml:space="preserve"> database.</w:t>
-            </w:r>
-          </w:p>
-          <w:p>
-            <w:pPr>
-              <w:spacing w:after="0" w:line="240" w:lineRule="auto"/>
-              <w:ind w:left="0" w:firstLine="0"/>
-              <w:rPr>
-                <w:rFonts w:ascii="Times New Roman" w:eastAsiaTheme="minorHAnsi" w:hAnsi="Times New Roman" w:cs="Times New Roman"/>
-                <w:color w:val="auto"/>
-              </w:rPr>
-            </w:pPr>
-            <w:r>
-              <w:rPr>
-                <w:rFonts w:ascii="Times New Roman" w:eastAsiaTheme="minorHAnsi" w:hAnsi="Times New Roman" w:cs="Times New Roman"/>
-                <w:color w:val="auto"/>
-              </w:rPr>
-              <w:t xml:space="preserve">4. A success message appears on the screen </w:t>
-            </w:r>
-          </w:p>
-          <w:p>
-            <w:pPr>
-              <w:spacing w:after="0" w:line="240" w:lineRule="auto"/>
-              <w:ind w:left="0" w:firstLine="0"/>
-              <w:rPr>
-                <w:rFonts w:ascii="Times New Roman" w:eastAsiaTheme="minorHAnsi" w:hAnsi="Times New Roman" w:cs="Times New Roman"/>
-                <w:color w:val="auto"/>
-              </w:rPr>
-            </w:pPr>
-            <w:r>
-              <w:rPr>
-                <w:rFonts w:ascii="Times New Roman" w:eastAsiaTheme="minorHAnsi" w:hAnsi="Times New Roman" w:cs="Times New Roman"/>
-                <w:color w:val="auto"/>
-              </w:rPr>
-              <w:t>5</w:t>
-            </w:r>
-            <w:r>
-              <w:rPr>
-                <w:rFonts w:ascii="Times New Roman" w:eastAsiaTheme="minorHAnsi" w:hAnsi="Times New Roman" w:cs="Times New Roman"/>
-                <w:color w:val="auto"/>
-              </w:rPr>
-              <w:t xml:space="preserve">. </w:t>
-            </w:r>
-            <w:r>
-              <w:rPr>
-                <w:rFonts w:ascii="Times New Roman" w:eastAsiaTheme="minorHAnsi" w:hAnsi="Times New Roman" w:cs="Times New Roman"/>
-                <w:color w:val="auto"/>
-              </w:rPr>
-              <w:t>Manager is redirected to the main page of</w:t>
-            </w:r>
-            <w:r>
-              <w:rPr>
-                <w:rFonts w:ascii="Times New Roman" w:eastAsiaTheme="minorHAnsi" w:hAnsi="Times New Roman" w:cs="Times New Roman" w:hint="cs"/>
-                <w:color w:val="auto"/>
-                <w:rtl/>
-              </w:rPr>
-              <w:t xml:space="preserve"> </w:t>
-            </w:r>
-            <w:r>
-              <w:rPr>
-                <w:rFonts w:ascii="Times New Roman" w:eastAsiaTheme="minorHAnsi" w:hAnsi="Times New Roman" w:cs="Times New Roman"/>
-                <w:color w:val="auto"/>
-              </w:rPr>
-              <w:t xml:space="preserve">the </w:t>
-            </w:r>
-            <w:proofErr w:type="spellStart"/>
-            <w:r>
-              <w:rPr>
-                <w:rFonts w:ascii="Times New Roman" w:eastAsiaTheme="minorHAnsi" w:hAnsi="Times New Roman" w:cs="Times New Roman"/>
-                <w:color w:val="auto"/>
-              </w:rPr>
-              <w:t>Bughound</w:t>
-            </w:r>
-            <w:proofErr w:type="spellEnd"/>
-            <w:r>
-              <w:rPr>
-                <w:rFonts w:ascii="Times New Roman" w:eastAsiaTheme="minorHAnsi" w:hAnsi="Times New Roman" w:cs="Times New Roman"/>
-                <w:color w:val="auto"/>
-              </w:rPr>
-              <w:t xml:space="preserve"> web app</w:t>
-            </w:r>
-          </w:p>
-          <w:p>
-            <w:pPr>
-              <w:spacing w:after="0" w:line="240" w:lineRule="auto"/>
-              <w:ind w:left="0" w:firstLine="0"/>
-              <w:rPr>
-                <w:rFonts w:ascii="Times New Roman" w:eastAsiaTheme="minorHAnsi" w:hAnsi="Times New Roman" w:cs="Times New Roman"/>
-                <w:color w:val="auto"/>
-              </w:rPr>
-            </w:pPr>
-            <w:r>
-              <w:rPr>
-                <w:rFonts w:ascii="Times New Roman" w:eastAsiaTheme="minorHAnsi" w:hAnsi="Times New Roman" w:cs="Times New Roman"/>
-                <w:color w:val="auto"/>
-              </w:rPr>
-              <w:t xml:space="preserve">6. Employee </w:t>
-            </w:r>
-            <w:proofErr w:type="gramStart"/>
-            <w:r>
-              <w:rPr>
-                <w:rFonts w:ascii="Times New Roman" w:eastAsiaTheme="minorHAnsi" w:hAnsi="Times New Roman" w:cs="Times New Roman"/>
-                <w:color w:val="auto"/>
-              </w:rPr>
-              <w:t>is able to</w:t>
-            </w:r>
-            <w:proofErr w:type="gramEnd"/>
-            <w:r>
-              <w:rPr>
-                <w:rFonts w:ascii="Times New Roman" w:eastAsiaTheme="minorHAnsi" w:hAnsi="Times New Roman" w:cs="Times New Roman"/>
-                <w:color w:val="auto"/>
-              </w:rPr>
-              <w:t xml:space="preserve"> choose the program from the bug report form</w:t>
+              <w:t>the Bughound web app</w:t>
+            </w:r>
+          </w:p>
+          <w:p>
+            <w:pPr>
+              <w:spacing w:after="0" w:line="240" w:lineRule="auto"/>
+              <w:ind w:left="0" w:firstLine="0"/>
+              <w:rPr>
+                <w:rFonts w:ascii="Times New Roman" w:eastAsiaTheme="minorHAnsi" w:hAnsi="Times New Roman" w:cs="Times New Roman"/>
+                <w:color w:val="auto"/>
+              </w:rPr>
+            </w:pPr>
+            <w:r>
+              <w:rPr>
+                <w:rFonts w:ascii="Times New Roman" w:eastAsiaTheme="minorHAnsi" w:hAnsi="Times New Roman" w:cs="Times New Roman"/>
+                <w:color w:val="auto"/>
+              </w:rPr>
+              <w:t>6. Employee is able to choose the program from the bug report form</w:t>
             </w:r>
           </w:p>
         </w:tc>
@@ -6566,6 +6599,356 @@
     </w:lvl>
   </w:abstractNum>
   <w:abstractNum w:abstractNumId="2" w15:restartNumberingAfterBreak="0">
+    <w:nsid w:val="08A960D2"/>
+    <w:multiLevelType w:val="hybridMultilevel"/>
+    <w:tmpl w:val="5044D63C"/>
+    <w:lvl w:ilvl="0" w:tplc="0409000F">
+      <w:start w:val="1"/>
+      <w:numFmt w:val="decimal"/>
+      <w:lvlText w:val="%1."/>
+      <w:lvlJc w:val="left"/>
+      <w:pPr>
+        <w:ind w:left="720" w:hanging="360"/>
+      </w:pPr>
+    </w:lvl>
+    <w:lvl w:ilvl="1" w:tplc="04090019" w:tentative="1">
+      <w:start w:val="1"/>
+      <w:numFmt w:val="lowerLetter"/>
+      <w:lvlText w:val="%2."/>
+      <w:lvlJc w:val="left"/>
+      <w:pPr>
+        <w:ind w:left="1440" w:hanging="360"/>
+      </w:pPr>
+    </w:lvl>
+    <w:lvl w:ilvl="2" w:tplc="0409001B" w:tentative="1">
+      <w:start w:val="1"/>
+      <w:numFmt w:val="lowerRoman"/>
+      <w:lvlText w:val="%3."/>
+      <w:lvlJc w:val="right"/>
+      <w:pPr>
+        <w:ind w:left="2160" w:hanging="180"/>
+      </w:pPr>
+    </w:lvl>
+    <w:lvl w:ilvl="3" w:tplc="0409000F" w:tentative="1">
+      <w:start w:val="1"/>
+      <w:numFmt w:val="decimal"/>
+      <w:lvlText w:val="%4."/>
+      <w:lvlJc w:val="left"/>
+      <w:pPr>
+        <w:ind w:left="2880" w:hanging="360"/>
+      </w:pPr>
+    </w:lvl>
+    <w:lvl w:ilvl="4" w:tplc="04090019" w:tentative="1">
+      <w:start w:val="1"/>
+      <w:numFmt w:val="lowerLetter"/>
+      <w:lvlText w:val="%5."/>
+      <w:lvlJc w:val="left"/>
+      <w:pPr>
+        <w:ind w:left="3600" w:hanging="360"/>
+      </w:pPr>
+    </w:lvl>
+    <w:lvl w:ilvl="5" w:tplc="0409001B" w:tentative="1">
+      <w:start w:val="1"/>
+      <w:numFmt w:val="lowerRoman"/>
+      <w:lvlText w:val="%6."/>
+      <w:lvlJc w:val="right"/>
+      <w:pPr>
+        <w:ind w:left="4320" w:hanging="180"/>
+      </w:pPr>
+    </w:lvl>
+    <w:lvl w:ilvl="6" w:tplc="0409000F" w:tentative="1">
+      <w:start w:val="1"/>
+      <w:numFmt w:val="decimal"/>
+      <w:lvlText w:val="%7."/>
+      <w:lvlJc w:val="left"/>
+      <w:pPr>
+        <w:ind w:left="5040" w:hanging="360"/>
+      </w:pPr>
+    </w:lvl>
+    <w:lvl w:ilvl="7" w:tplc="04090019" w:tentative="1">
+      <w:start w:val="1"/>
+      <w:numFmt w:val="lowerLetter"/>
+      <w:lvlText w:val="%8."/>
+      <w:lvlJc w:val="left"/>
+      <w:pPr>
+        <w:ind w:left="5760" w:hanging="360"/>
+      </w:pPr>
+    </w:lvl>
+    <w:lvl w:ilvl="8" w:tplc="0409001B" w:tentative="1">
+      <w:start w:val="1"/>
+      <w:numFmt w:val="lowerRoman"/>
+      <w:lvlText w:val="%9."/>
+      <w:lvlJc w:val="right"/>
+      <w:pPr>
+        <w:ind w:left="6480" w:hanging="180"/>
+      </w:pPr>
+    </w:lvl>
+  </w:abstractNum>
+  <w:abstractNum w:abstractNumId="3" w15:restartNumberingAfterBreak="0">
+    <w:nsid w:val="2F115F38"/>
+    <w:multiLevelType w:val="hybridMultilevel"/>
+    <w:tmpl w:val="F9E21D44"/>
+    <w:lvl w:ilvl="0" w:tplc="0409000F">
+      <w:start w:val="1"/>
+      <w:numFmt w:val="decimal"/>
+      <w:lvlText w:val="%1."/>
+      <w:lvlJc w:val="left"/>
+      <w:pPr>
+        <w:ind w:left="720" w:hanging="360"/>
+      </w:pPr>
+      <w:rPr>
+        <w:rFonts w:hint="default"/>
+      </w:rPr>
+    </w:lvl>
+    <w:lvl w:ilvl="1" w:tplc="04090019" w:tentative="1">
+      <w:start w:val="1"/>
+      <w:numFmt w:val="lowerLetter"/>
+      <w:lvlText w:val="%2."/>
+      <w:lvlJc w:val="left"/>
+      <w:pPr>
+        <w:ind w:left="1440" w:hanging="360"/>
+      </w:pPr>
+    </w:lvl>
+    <w:lvl w:ilvl="2" w:tplc="0409001B" w:tentative="1">
+      <w:start w:val="1"/>
+      <w:numFmt w:val="lowerRoman"/>
+      <w:lvlText w:val="%3."/>
+      <w:lvlJc w:val="right"/>
+      <w:pPr>
+        <w:ind w:left="2160" w:hanging="180"/>
+      </w:pPr>
+    </w:lvl>
+    <w:lvl w:ilvl="3" w:tplc="0409000F" w:tentative="1">
+      <w:start w:val="1"/>
+      <w:numFmt w:val="decimal"/>
+      <w:lvlText w:val="%4."/>
+      <w:lvlJc w:val="left"/>
+      <w:pPr>
+        <w:ind w:left="2880" w:hanging="360"/>
+      </w:pPr>
+    </w:lvl>
+    <w:lvl w:ilvl="4" w:tplc="04090019" w:tentative="1">
+      <w:start w:val="1"/>
+      <w:numFmt w:val="lowerLetter"/>
+      <w:lvlText w:val="%5."/>
+      <w:lvlJc w:val="left"/>
+      <w:pPr>
+        <w:ind w:left="3600" w:hanging="360"/>
+      </w:pPr>
+    </w:lvl>
+    <w:lvl w:ilvl="5" w:tplc="0409001B" w:tentative="1">
+      <w:start w:val="1"/>
+      <w:numFmt w:val="lowerRoman"/>
+      <w:lvlText w:val="%6."/>
+      <w:lvlJc w:val="right"/>
+      <w:pPr>
+        <w:ind w:left="4320" w:hanging="180"/>
+      </w:pPr>
+    </w:lvl>
+    <w:lvl w:ilvl="6" w:tplc="0409000F" w:tentative="1">
+      <w:start w:val="1"/>
+      <w:numFmt w:val="decimal"/>
+      <w:lvlText w:val="%7."/>
+      <w:lvlJc w:val="left"/>
+      <w:pPr>
+        <w:ind w:left="5040" w:hanging="360"/>
+      </w:pPr>
+    </w:lvl>
+    <w:lvl w:ilvl="7" w:tplc="04090019" w:tentative="1">
+      <w:start w:val="1"/>
+      <w:numFmt w:val="lowerLetter"/>
+      <w:lvlText w:val="%8."/>
+      <w:lvlJc w:val="left"/>
+      <w:pPr>
+        <w:ind w:left="5760" w:hanging="360"/>
+      </w:pPr>
+    </w:lvl>
+    <w:lvl w:ilvl="8" w:tplc="0409001B" w:tentative="1">
+      <w:start w:val="1"/>
+      <w:numFmt w:val="lowerRoman"/>
+      <w:lvlText w:val="%9."/>
+      <w:lvlJc w:val="right"/>
+      <w:pPr>
+        <w:ind w:left="6480" w:hanging="180"/>
+      </w:pPr>
+    </w:lvl>
+  </w:abstractNum>
+  <w:abstractNum w:abstractNumId="4" w15:restartNumberingAfterBreak="0">
+    <w:nsid w:val="3D604029"/>
+    <w:multiLevelType w:val="hybridMultilevel"/>
+    <w:tmpl w:val="F9E21D44"/>
+    <w:lvl w:ilvl="0" w:tplc="0409000F">
+      <w:start w:val="1"/>
+      <w:numFmt w:val="decimal"/>
+      <w:lvlText w:val="%1."/>
+      <w:lvlJc w:val="left"/>
+      <w:pPr>
+        <w:ind w:left="720" w:hanging="360"/>
+      </w:pPr>
+      <w:rPr>
+        <w:rFonts w:hint="default"/>
+      </w:rPr>
+    </w:lvl>
+    <w:lvl w:ilvl="1" w:tplc="04090019" w:tentative="1">
+      <w:start w:val="1"/>
+      <w:numFmt w:val="lowerLetter"/>
+      <w:lvlText w:val="%2."/>
+      <w:lvlJc w:val="left"/>
+      <w:pPr>
+        <w:ind w:left="1440" w:hanging="360"/>
+      </w:pPr>
+    </w:lvl>
+    <w:lvl w:ilvl="2" w:tplc="0409001B" w:tentative="1">
+      <w:start w:val="1"/>
+      <w:numFmt w:val="lowerRoman"/>
+      <w:lvlText w:val="%3."/>
+      <w:lvlJc w:val="right"/>
+      <w:pPr>
+        <w:ind w:left="2160" w:hanging="180"/>
+      </w:pPr>
+    </w:lvl>
+    <w:lvl w:ilvl="3" w:tplc="0409000F" w:tentative="1">
+      <w:start w:val="1"/>
+      <w:numFmt w:val="decimal"/>
+      <w:lvlText w:val="%4."/>
+      <w:lvlJc w:val="left"/>
+      <w:pPr>
+        <w:ind w:left="2880" w:hanging="360"/>
+      </w:pPr>
+    </w:lvl>
+    <w:lvl w:ilvl="4" w:tplc="04090019" w:tentative="1">
+      <w:start w:val="1"/>
+      <w:numFmt w:val="lowerLetter"/>
+      <w:lvlText w:val="%5."/>
+      <w:lvlJc w:val="left"/>
+      <w:pPr>
+        <w:ind w:left="3600" w:hanging="360"/>
+      </w:pPr>
+    </w:lvl>
+    <w:lvl w:ilvl="5" w:tplc="0409001B" w:tentative="1">
+      <w:start w:val="1"/>
+      <w:numFmt w:val="lowerRoman"/>
+      <w:lvlText w:val="%6."/>
+      <w:lvlJc w:val="right"/>
+      <w:pPr>
+        <w:ind w:left="4320" w:hanging="180"/>
+      </w:pPr>
+    </w:lvl>
+    <w:lvl w:ilvl="6" w:tplc="0409000F" w:tentative="1">
+      <w:start w:val="1"/>
+      <w:numFmt w:val="decimal"/>
+      <w:lvlText w:val="%7."/>
+      <w:lvlJc w:val="left"/>
+      <w:pPr>
+        <w:ind w:left="5040" w:hanging="360"/>
+      </w:pPr>
+    </w:lvl>
+    <w:lvl w:ilvl="7" w:tplc="04090019" w:tentative="1">
+      <w:start w:val="1"/>
+      <w:numFmt w:val="lowerLetter"/>
+      <w:lvlText w:val="%8."/>
+      <w:lvlJc w:val="left"/>
+      <w:pPr>
+        <w:ind w:left="5760" w:hanging="360"/>
+      </w:pPr>
+    </w:lvl>
+    <w:lvl w:ilvl="8" w:tplc="0409001B" w:tentative="1">
+      <w:start w:val="1"/>
+      <w:numFmt w:val="lowerRoman"/>
+      <w:lvlText w:val="%9."/>
+      <w:lvlJc w:val="right"/>
+      <w:pPr>
+        <w:ind w:left="6480" w:hanging="180"/>
+      </w:pPr>
+    </w:lvl>
+  </w:abstractNum>
+  <w:abstractNum w:abstractNumId="5" w15:restartNumberingAfterBreak="0">
+    <w:nsid w:val="60C76D66"/>
+    <w:multiLevelType w:val="hybridMultilevel"/>
+    <w:tmpl w:val="4A7E4004"/>
+    <w:lvl w:ilvl="0" w:tplc="0409000F">
+      <w:start w:val="1"/>
+      <w:numFmt w:val="decimal"/>
+      <w:lvlText w:val="%1."/>
+      <w:lvlJc w:val="left"/>
+      <w:pPr>
+        <w:ind w:left="720" w:hanging="360"/>
+      </w:pPr>
+    </w:lvl>
+    <w:lvl w:ilvl="1" w:tplc="04090019" w:tentative="1">
+      <w:start w:val="1"/>
+      <w:numFmt w:val="lowerLetter"/>
+      <w:lvlText w:val="%2."/>
+      <w:lvlJc w:val="left"/>
+      <w:pPr>
+        <w:ind w:left="1440" w:hanging="360"/>
+      </w:pPr>
+    </w:lvl>
+    <w:lvl w:ilvl="2" w:tplc="0409001B" w:tentative="1">
+      <w:start w:val="1"/>
+      <w:numFmt w:val="lowerRoman"/>
+      <w:lvlText w:val="%3."/>
+      <w:lvlJc w:val="right"/>
+      <w:pPr>
+        <w:ind w:left="2160" w:hanging="180"/>
+      </w:pPr>
+    </w:lvl>
+    <w:lvl w:ilvl="3" w:tplc="0409000F" w:tentative="1">
+      <w:start w:val="1"/>
+      <w:numFmt w:val="decimal"/>
+      <w:lvlText w:val="%4."/>
+      <w:lvlJc w:val="left"/>
+      <w:pPr>
+        <w:ind w:left="2880" w:hanging="360"/>
+      </w:pPr>
+    </w:lvl>
+    <w:lvl w:ilvl="4" w:tplc="04090019" w:tentative="1">
+      <w:start w:val="1"/>
+      <w:numFmt w:val="lowerLetter"/>
+      <w:lvlText w:val="%5."/>
+      <w:lvlJc w:val="left"/>
+      <w:pPr>
+        <w:ind w:left="3600" w:hanging="360"/>
+      </w:pPr>
+    </w:lvl>
+    <w:lvl w:ilvl="5" w:tplc="0409001B" w:tentative="1">
+      <w:start w:val="1"/>
+      <w:numFmt w:val="lowerRoman"/>
+      <w:lvlText w:val="%6."/>
+      <w:lvlJc w:val="right"/>
+      <w:pPr>
+        <w:ind w:left="4320" w:hanging="180"/>
+      </w:pPr>
+    </w:lvl>
+    <w:lvl w:ilvl="6" w:tplc="0409000F" w:tentative="1">
+      <w:start w:val="1"/>
+      <w:numFmt w:val="decimal"/>
+      <w:lvlText w:val="%7."/>
+      <w:lvlJc w:val="left"/>
+      <w:pPr>
+        <w:ind w:left="5040" w:hanging="360"/>
+      </w:pPr>
+    </w:lvl>
+    <w:lvl w:ilvl="7" w:tplc="04090019" w:tentative="1">
+      <w:start w:val="1"/>
+      <w:numFmt w:val="lowerLetter"/>
+      <w:lvlText w:val="%8."/>
+      <w:lvlJc w:val="left"/>
+      <w:pPr>
+        <w:ind w:left="5760" w:hanging="360"/>
+      </w:pPr>
+    </w:lvl>
+    <w:lvl w:ilvl="8" w:tplc="0409001B" w:tentative="1">
+      <w:start w:val="1"/>
+      <w:numFmt w:val="lowerRoman"/>
+      <w:lvlText w:val="%9."/>
+      <w:lvlJc w:val="right"/>
+      <w:pPr>
+        <w:ind w:left="6480" w:hanging="180"/>
+      </w:pPr>
+    </w:lvl>
+  </w:abstractNum>
+  <w:abstractNum w:abstractNumId="6" w15:restartNumberingAfterBreak="0">
     <w:nsid w:val="62842BC8"/>
     <w:multiLevelType w:val="hybridMultilevel"/>
     <w:tmpl w:val="DD12BC3E"/>
@@ -6658,10 +7041,22 @@
     <w:abstractNumId w:val="1"/>
   </w:num>
   <w:num w:numId="2">
-    <w:abstractNumId w:val="2"/>
+    <w:abstractNumId w:val="6"/>
   </w:num>
   <w:num w:numId="3">
     <w:abstractNumId w:val="0"/>
+  </w:num>
+  <w:num w:numId="4">
+    <w:abstractNumId w:val="3"/>
+  </w:num>
+  <w:num w:numId="5">
+    <w:abstractNumId w:val="2"/>
+  </w:num>
+  <w:num w:numId="6">
+    <w:abstractNumId w:val="4"/>
+  </w:num>
+  <w:num w:numId="7">
+    <w:abstractNumId w:val="5"/>
   </w:num>
 </w:numbering>
 </file>
@@ -6789,6 +7184,7 @@
     <w:lsdException w:name="HTML Sample" w:semiHidden="1" w:unhideWhenUsed="1"/>
     <w:lsdException w:name="HTML Typewriter" w:semiHidden="1" w:unhideWhenUsed="1"/>
     <w:lsdException w:name="HTML Variable" w:semiHidden="1" w:unhideWhenUsed="1"/>
+    <w:lsdException w:name="Normal Table" w:semiHidden="1" w:unhideWhenUsed="1"/>
     <w:lsdException w:name="annotation subject" w:semiHidden="1" w:unhideWhenUsed="1"/>
     <w:lsdException w:name="No List" w:semiHidden="1" w:unhideWhenUsed="1"/>
     <w:lsdException w:name="Outline List 1" w:semiHidden="1" w:unhideWhenUsed="1"/>
@@ -6834,9 +7230,11 @@
     <w:lsdException w:name="Table Subtle 1" w:semiHidden="1" w:unhideWhenUsed="1"/>
     <w:lsdException w:name="Table Subtle 2" w:semiHidden="1" w:unhideWhenUsed="1"/>
     <w:lsdException w:name="Table Web 1" w:semiHidden="1" w:unhideWhenUsed="1"/>
+    <w:lsdException w:name="Table Web 2" w:semiHidden="1" w:unhideWhenUsed="1"/>
     <w:lsdException w:name="Table Web 3" w:semiHidden="1" w:unhideWhenUsed="1"/>
     <w:lsdException w:name="Balloon Text" w:semiHidden="1" w:unhideWhenUsed="1"/>
     <w:lsdException w:name="Table Grid" w:uiPriority="39"/>
+    <w:lsdException w:name="Table Theme" w:semiHidden="1" w:unhideWhenUsed="1"/>
     <w:lsdException w:name="Placeholder Text" w:semiHidden="1"/>
     <w:lsdException w:name="No Spacing" w:uiPriority="1" w:qFormat="1"/>
     <w:lsdException w:name="Light Shading" w:uiPriority="60"/>

</xml_diff>